<commit_message>
modul 5 sudah ada video 14
tambah video ke 14
</commit_message>
<xml_diff>
--- a/MODUL 5.docx
+++ b/MODUL 5.docx
@@ -327,7 +327,8 @@
       <w:pPr>
         <w:pStyle w:val="ListParagraph"/>
         <w:spacing w:line="240" w:lineRule="auto"/>
-        <w:ind w:left="360"/>
+        <w:ind w:left="0"/>
+        <w:jc w:val="center"/>
         <w:rPr>
           <w:rFonts w:ascii="Times New Roman" w:hAnsi="Times New Roman" w:cs="Times New Roman"/>
           <w:sz w:val="24"/>
@@ -343,9 +344,9 @@
         </w:rPr>
         <w:drawing>
           <wp:inline distT="0" distB="0" distL="0" distR="0">
-            <wp:extent cx="4848225" cy="1370038"/>
-            <wp:effectExtent l="0" t="0" r="0" b="1905"/>
-            <wp:docPr id="1" name="Picture 1"/>
+            <wp:extent cx="4973079" cy="1405320"/>
+            <wp:effectExtent l="19050" t="0" r="0" b="0"/>
+            <wp:docPr id="2" name="Picture 1"/>
             <wp:cNvGraphicFramePr>
               <a:graphicFrameLocks xmlns:a="http://schemas.openxmlformats.org/drawingml/2006/main" noChangeAspect="1"/>
             </wp:cNvGraphicFramePr>
@@ -365,7 +366,7 @@
                   <pic:spPr>
                     <a:xfrm>
                       <a:off x="0" y="0"/>
-                      <a:ext cx="4860716" cy="1373568"/>
+                      <a:ext cx="4993340" cy="1411045"/>
                     </a:xfrm>
                     <a:prstGeom prst="rect">
                       <a:avLst/>
@@ -426,7 +427,8 @@
       <w:pPr>
         <w:pStyle w:val="ListParagraph"/>
         <w:spacing w:line="240" w:lineRule="auto"/>
-        <w:ind w:left="360"/>
+        <w:ind w:left="0"/>
+        <w:jc w:val="center"/>
         <w:rPr>
           <w:rFonts w:ascii="Times New Roman" w:hAnsi="Times New Roman" w:cs="Times New Roman"/>
           <w:sz w:val="24"/>
@@ -442,9 +444,9 @@
         </w:rPr>
         <w:drawing>
           <wp:inline distT="0" distB="0" distL="0" distR="0">
-            <wp:extent cx="5129213" cy="2114550"/>
-            <wp:effectExtent l="0" t="0" r="0" b="0"/>
-            <wp:docPr id="57" name="Picture 57"/>
+            <wp:extent cx="5005571" cy="2063578"/>
+            <wp:effectExtent l="19050" t="0" r="4579" b="0"/>
+            <wp:docPr id="3" name="Picture 57"/>
             <wp:cNvGraphicFramePr>
               <a:graphicFrameLocks xmlns:a="http://schemas.openxmlformats.org/drawingml/2006/main" noChangeAspect="1"/>
             </wp:cNvGraphicFramePr>
@@ -463,7 +465,7 @@
                   <pic:spPr bwMode="auto">
                     <a:xfrm>
                       <a:off x="0" y="0"/>
-                      <a:ext cx="5139820" cy="2118923"/>
+                      <a:ext cx="5019591" cy="2069358"/>
                     </a:xfrm>
                     <a:prstGeom prst="rect">
                       <a:avLst/>
@@ -473,7 +475,7 @@
                     </a:ln>
                     <a:extLst>
                       <a:ext uri="{53640926-AAD7-44D8-BBD7-CCE9431645EC}">
-                        <a14:shadowObscured xmlns:a14="http://schemas.microsoft.com/office/drawing/2010/main" xmlns:wps="http://schemas.microsoft.com/office/word/2010/wordprocessingShape" xmlns:wpi="http://schemas.microsoft.com/office/word/2010/wordprocessingInk" xmlns:wpg="http://schemas.microsoft.com/office/word/2010/wordprocessingGroup" xmlns:w16se="http://schemas.microsoft.com/office/word/2015/wordml/symex" xmlns:w16sdtdh="http://schemas.microsoft.com/office/word/2020/wordml/sdtdatahash" xmlns:w16="http://schemas.microsoft.com/office/word/2018/wordml" xmlns:w16cid="http://schemas.microsoft.com/office/word/2016/wordml/cid" xmlns:w16cex="http://schemas.microsoft.com/office/word/2018/wordml/cex" xmlns:w15="http://schemas.microsoft.com/office/word/2012/wordml" xmlns:w14="http://schemas.microsoft.com/office/word/2010/wordml" xmlns:w="http://schemas.openxmlformats.org/wordprocessingml/2006/main" xmlns:w10="urn:schemas-microsoft-com:office:word" xmlns:wp14="http://schemas.microsoft.com/office/word/2010/wordprocessingDrawing" xmlns:v="urn:schemas-microsoft-com:vml" xmlns:oel="http://schemas.microsoft.com/office/2019/extlst" xmlns:o="urn:schemas-microsoft-com:office:office" xmlns:am3d="http://schemas.microsoft.com/office/drawing/2017/model3d" xmlns:aink="http://schemas.microsoft.com/office/drawing/2016/ink" xmlns:mc="http://schemas.openxmlformats.org/markup-compatibility/2006" xmlns:cx8="http://schemas.microsoft.com/office/drawing/2016/5/14/chartex" xmlns:cx7="http://schemas.microsoft.com/office/drawing/2016/5/13/chartex" xmlns:cx6="http://schemas.microsoft.com/office/drawing/2016/5/12/chartex" xmlns:cx5="http://schemas.microsoft.com/office/drawing/2016/5/11/chartex" xmlns:cx4="http://schemas.microsoft.com/office/drawing/2016/5/10/chartex" xmlns:cx3="http://schemas.microsoft.com/office/drawing/2016/5/9/chartex" xmlns:cx2="http://schemas.microsoft.com/office/drawing/2015/10/21/chartex" xmlns:cx1="http://schemas.microsoft.com/office/drawing/2015/9/8/chartex" xmlns:cx="http://schemas.microsoft.com/office/drawing/2014/chartex" xmlns:wpc="http://schemas.microsoft.com/office/word/2010/wordprocessingCanvas" xmlns=""/>
+                        <a14:shadowObscured xmlns="" xmlns:wpc="http://schemas.microsoft.com/office/word/2010/wordprocessingCanvas" xmlns:cx="http://schemas.microsoft.com/office/drawing/2014/chartex" xmlns:cx1="http://schemas.microsoft.com/office/drawing/2015/9/8/chartex" xmlns:cx2="http://schemas.microsoft.com/office/drawing/2015/10/21/chartex" xmlns:cx3="http://schemas.microsoft.com/office/drawing/2016/5/9/chartex" xmlns:cx4="http://schemas.microsoft.com/office/drawing/2016/5/10/chartex" xmlns:cx5="http://schemas.microsoft.com/office/drawing/2016/5/11/chartex" xmlns:cx6="http://schemas.microsoft.com/office/drawing/2016/5/12/chartex" xmlns:cx7="http://schemas.microsoft.com/office/drawing/2016/5/13/chartex" xmlns:cx8="http://schemas.microsoft.com/office/drawing/2016/5/14/chartex" xmlns:mc="http://schemas.openxmlformats.org/markup-compatibility/2006" xmlns:aink="http://schemas.microsoft.com/office/drawing/2016/ink" xmlns:am3d="http://schemas.microsoft.com/office/drawing/2017/model3d" xmlns:o="urn:schemas-microsoft-com:office:office" xmlns:v="urn:schemas-microsoft-com:vml" xmlns:wp14="http://schemas.microsoft.com/office/word/2010/wordprocessingDrawing" xmlns:w10="urn:schemas-microsoft-com:office:word" xmlns:w="http://schemas.openxmlformats.org/wordprocessingml/2006/main" xmlns:w14="http://schemas.microsoft.com/office/word/2010/wordml" xmlns:w15="http://schemas.microsoft.com/office/word/2012/wordml" xmlns:w16cex="http://schemas.microsoft.com/office/word/2018/wordml/cex" xmlns:w16cid="http://schemas.microsoft.com/office/word/2016/wordml/cid" xmlns:w16="http://schemas.microsoft.com/office/word/2018/wordml" xmlns:w16se="http://schemas.microsoft.com/office/word/2015/wordml/symex" xmlns:wpg="http://schemas.microsoft.com/office/word/2010/wordprocessingGroup" xmlns:wpi="http://schemas.microsoft.com/office/word/2010/wordprocessingInk" xmlns:wps="http://schemas.microsoft.com/office/word/2010/wordprocessingShape" xmlns:a14="http://schemas.microsoft.com/office/drawing/2010/main"/>
                       </a:ext>
                     </a:extLst>
                   </pic:spPr>
@@ -558,6 +560,16 @@
     </w:p>
     <w:p>
       <w:pPr>
+        <w:spacing w:line="240" w:lineRule="auto"/>
+        <w:rPr>
+          <w:rFonts w:ascii="Times New Roman" w:hAnsi="Times New Roman" w:cs="Times New Roman"/>
+          <w:sz w:val="24"/>
+          <w:szCs w:val="24"/>
+        </w:rPr>
+      </w:pPr>
+    </w:p>
+    <w:p>
+      <w:pPr>
         <w:pStyle w:val="ListParagraph"/>
         <w:spacing w:line="240" w:lineRule="auto"/>
         <w:ind w:left="360"/>
@@ -570,6 +582,25 @@
     </w:p>
     <w:p>
       <w:pPr>
+        <w:spacing w:line="360" w:lineRule="auto"/>
+        <w:rPr>
+          <w:rFonts w:ascii="Times New Roman" w:hAnsi="Times New Roman" w:cs="Times New Roman"/>
+          <w:sz w:val="24"/>
+          <w:szCs w:val="24"/>
+        </w:rPr>
+      </w:pPr>
+      <w:r>
+        <w:rPr>
+          <w:rFonts w:ascii="Times New Roman" w:hAnsi="Times New Roman" w:cs="Times New Roman"/>
+          <w:sz w:val="24"/>
+          <w:szCs w:val="24"/>
+        </w:rPr>
+        <w:lastRenderedPageBreak/>
+        <w:t>Jika ingin memfilter log berdasarkan hasil kita dapat menggunakan menu pada jendela log sebelah kiri</w:t>
+      </w:r>
+    </w:p>
+    <w:p>
+      <w:pPr>
         <w:pStyle w:val="ListParagraph"/>
         <w:spacing w:line="240" w:lineRule="auto"/>
         <w:ind w:left="360"/>
@@ -585,74 +616,7 @@
         <w:pStyle w:val="ListParagraph"/>
         <w:spacing w:line="240" w:lineRule="auto"/>
         <w:ind w:left="360"/>
-        <w:rPr>
-          <w:rFonts w:ascii="Times New Roman" w:hAnsi="Times New Roman" w:cs="Times New Roman"/>
-          <w:sz w:val="24"/>
-          <w:szCs w:val="24"/>
-        </w:rPr>
-      </w:pPr>
-    </w:p>
-    <w:p>
-      <w:pPr>
-        <w:pStyle w:val="ListParagraph"/>
-        <w:spacing w:line="240" w:lineRule="auto"/>
-        <w:ind w:left="360"/>
-        <w:rPr>
-          <w:rFonts w:ascii="Times New Roman" w:hAnsi="Times New Roman" w:cs="Times New Roman"/>
-          <w:sz w:val="24"/>
-          <w:szCs w:val="24"/>
-        </w:rPr>
-      </w:pPr>
-    </w:p>
-    <w:p>
-      <w:pPr>
-        <w:pStyle w:val="ListParagraph"/>
-        <w:spacing w:line="240" w:lineRule="auto"/>
-        <w:ind w:left="360"/>
-        <w:rPr>
-          <w:rFonts w:ascii="Times New Roman" w:hAnsi="Times New Roman" w:cs="Times New Roman"/>
-          <w:sz w:val="24"/>
-          <w:szCs w:val="24"/>
-        </w:rPr>
-      </w:pPr>
-    </w:p>
-    <w:p>
-      <w:pPr>
-        <w:pStyle w:val="ListParagraph"/>
-        <w:spacing w:line="240" w:lineRule="auto"/>
-        <w:ind w:left="360"/>
-        <w:rPr>
-          <w:rFonts w:ascii="Times New Roman" w:hAnsi="Times New Roman" w:cs="Times New Roman"/>
-          <w:sz w:val="24"/>
-          <w:szCs w:val="24"/>
-        </w:rPr>
-      </w:pPr>
-      <w:r>
-        <w:rPr>
-          <w:rFonts w:ascii="Times New Roman" w:hAnsi="Times New Roman" w:cs="Times New Roman"/>
-          <w:sz w:val="24"/>
-          <w:szCs w:val="24"/>
-        </w:rPr>
-        <w:t>Jika ingin memfilter log berdasarkan hasil kita dapat menggunakan menu pada jendela log sebelah kiri</w:t>
-      </w:r>
-    </w:p>
-    <w:p>
-      <w:pPr>
-        <w:pStyle w:val="ListParagraph"/>
-        <w:spacing w:line="240" w:lineRule="auto"/>
-        <w:ind w:left="360"/>
-        <w:rPr>
-          <w:rFonts w:ascii="Times New Roman" w:hAnsi="Times New Roman" w:cs="Times New Roman"/>
-          <w:sz w:val="24"/>
-          <w:szCs w:val="24"/>
-        </w:rPr>
-      </w:pPr>
-    </w:p>
-    <w:p>
-      <w:pPr>
-        <w:pStyle w:val="ListParagraph"/>
-        <w:spacing w:line="240" w:lineRule="auto"/>
-        <w:ind w:left="360"/>
+        <w:jc w:val="center"/>
         <w:rPr>
           <w:rFonts w:ascii="Times New Roman" w:hAnsi="Times New Roman" w:cs="Times New Roman"/>
           <w:sz w:val="24"/>
@@ -670,7 +634,7 @@
           <wp:inline distT="0" distB="0" distL="0" distR="0">
             <wp:extent cx="3221134" cy="2409825"/>
             <wp:effectExtent l="0" t="0" r="0" b="0"/>
-            <wp:docPr id="67" name="Picture 67"/>
+            <wp:docPr id="4" name="Picture 67"/>
             <wp:cNvGraphicFramePr>
               <a:graphicFrameLocks xmlns:a="http://schemas.openxmlformats.org/drawingml/2006/main" noChangeAspect="1"/>
             </wp:cNvGraphicFramePr>
@@ -717,6 +681,24 @@
     </w:p>
     <w:p>
       <w:pPr>
+        <w:spacing w:line="360" w:lineRule="auto"/>
+        <w:rPr>
+          <w:rFonts w:ascii="Times New Roman" w:hAnsi="Times New Roman" w:cs="Times New Roman"/>
+          <w:sz w:val="24"/>
+          <w:szCs w:val="24"/>
+        </w:rPr>
+      </w:pPr>
+      <w:r>
+        <w:rPr>
+          <w:rFonts w:ascii="Times New Roman" w:hAnsi="Times New Roman" w:cs="Times New Roman"/>
+          <w:sz w:val="24"/>
+          <w:szCs w:val="24"/>
+        </w:rPr>
+        <w:t>Katalon juga menyediakan tampilan hirarki yang didalamnya terdapat jendela log dan jendela detail dari setiap tahapan pengujian</w:t>
+      </w:r>
+    </w:p>
+    <w:p>
+      <w:pPr>
         <w:pStyle w:val="ListParagraph"/>
         <w:spacing w:line="240" w:lineRule="auto"/>
         <w:ind w:left="360"/>
@@ -726,32 +708,13 @@
           <w:szCs w:val="24"/>
         </w:rPr>
       </w:pPr>
-      <w:r>
-        <w:rPr>
-          <w:rFonts w:ascii="Times New Roman" w:hAnsi="Times New Roman" w:cs="Times New Roman"/>
-          <w:sz w:val="24"/>
-          <w:szCs w:val="24"/>
-        </w:rPr>
-        <w:t>Katalon juga menyediakan tampilan hirarki yang didalamnya terdapat jendela log dan jendela detail dari setiap tahapan pengujian</w:t>
-      </w:r>
     </w:p>
     <w:p>
       <w:pPr>
         <w:pStyle w:val="ListParagraph"/>
         <w:spacing w:line="240" w:lineRule="auto"/>
-        <w:ind w:left="360"/>
-        <w:rPr>
-          <w:rFonts w:ascii="Times New Roman" w:hAnsi="Times New Roman" w:cs="Times New Roman"/>
-          <w:sz w:val="24"/>
-          <w:szCs w:val="24"/>
-        </w:rPr>
-      </w:pPr>
-    </w:p>
-    <w:p>
-      <w:pPr>
-        <w:pStyle w:val="ListParagraph"/>
-        <w:spacing w:line="240" w:lineRule="auto"/>
-        <w:ind w:left="360"/>
+        <w:ind w:left="0"/>
+        <w:jc w:val="center"/>
         <w:rPr>
           <w:rFonts w:ascii="Times New Roman" w:hAnsi="Times New Roman" w:cs="Times New Roman"/>
           <w:sz w:val="24"/>
@@ -767,9 +730,9 @@
         </w:rPr>
         <w:drawing>
           <wp:inline distT="0" distB="0" distL="0" distR="0">
-            <wp:extent cx="5943600" cy="3167380"/>
-            <wp:effectExtent l="0" t="0" r="0" b="0"/>
-            <wp:docPr id="54" name="Picture 54"/>
+            <wp:extent cx="4967416" cy="2647166"/>
+            <wp:effectExtent l="19050" t="0" r="4634" b="0"/>
+            <wp:docPr id="5" name="Picture 54"/>
             <wp:cNvGraphicFramePr>
               <a:graphicFrameLocks xmlns:a="http://schemas.openxmlformats.org/drawingml/2006/main" noChangeAspect="1"/>
             </wp:cNvGraphicFramePr>
@@ -789,7 +752,7 @@
                   <pic:spPr>
                     <a:xfrm>
                       <a:off x="0" y="0"/>
-                      <a:ext cx="5943600" cy="3167380"/>
+                      <a:ext cx="4973776" cy="2650555"/>
                     </a:xfrm>
                     <a:prstGeom prst="rect">
                       <a:avLst/>
@@ -924,13 +887,13 @@
           <w:sz w:val="24"/>
           <w:szCs w:val="24"/>
         </w:rPr>
+        <w:lastRenderedPageBreak/>
         <w:t>Report</w:t>
       </w:r>
     </w:p>
     <w:p>
       <w:pPr>
-        <w:spacing w:line="240" w:lineRule="auto"/>
-        <w:ind w:left="360"/>
+        <w:spacing w:line="360" w:lineRule="auto"/>
         <w:rPr>
           <w:rFonts w:ascii="Times New Roman" w:hAnsi="Times New Roman" w:cs="Times New Roman"/>
           <w:sz w:val="24"/>
@@ -949,7 +912,6 @@
     <w:p>
       <w:pPr>
         <w:spacing w:line="240" w:lineRule="auto"/>
-        <w:ind w:left="360"/>
         <w:rPr>
           <w:rFonts w:ascii="Times New Roman" w:hAnsi="Times New Roman" w:cs="Times New Roman"/>
           <w:sz w:val="24"/>
@@ -968,7 +930,17 @@
     <w:p>
       <w:pPr>
         <w:spacing w:line="240" w:lineRule="auto"/>
-        <w:ind w:left="360"/>
+        <w:rPr>
+          <w:rFonts w:ascii="Times New Roman" w:hAnsi="Times New Roman" w:cs="Times New Roman"/>
+          <w:sz w:val="24"/>
+          <w:szCs w:val="24"/>
+        </w:rPr>
+      </w:pPr>
+    </w:p>
+    <w:p>
+      <w:pPr>
+        <w:spacing w:line="240" w:lineRule="auto"/>
+        <w:jc w:val="center"/>
         <w:rPr>
           <w:rFonts w:ascii="Times New Roman" w:hAnsi="Times New Roman" w:cs="Times New Roman"/>
           <w:sz w:val="24"/>
@@ -984,9 +956,9 @@
         </w:rPr>
         <w:drawing>
           <wp:inline distT="0" distB="0" distL="0" distR="0">
-            <wp:extent cx="5829300" cy="3693135"/>
-            <wp:effectExtent l="0" t="0" r="0" b="3175"/>
-            <wp:docPr id="68" name="Picture 68"/>
+            <wp:extent cx="4970413" cy="3148989"/>
+            <wp:effectExtent l="19050" t="0" r="1637" b="0"/>
+            <wp:docPr id="6" name="Picture 68"/>
             <wp:cNvGraphicFramePr>
               <a:graphicFrameLocks xmlns:a="http://schemas.openxmlformats.org/drawingml/2006/main" noChangeAspect="1"/>
             </wp:cNvGraphicFramePr>
@@ -1006,7 +978,7 @@
                   <pic:spPr>
                     <a:xfrm>
                       <a:off x="0" y="0"/>
-                      <a:ext cx="5843034" cy="3701836"/>
+                      <a:ext cx="4978425" cy="3154065"/>
                     </a:xfrm>
                     <a:prstGeom prst="rect">
                       <a:avLst/>
@@ -1022,26 +994,46 @@
     <w:p>
       <w:pPr>
         <w:spacing w:line="240" w:lineRule="auto"/>
+        <w:rPr>
+          <w:rFonts w:ascii="Times New Roman" w:hAnsi="Times New Roman" w:cs="Times New Roman"/>
+          <w:sz w:val="24"/>
+          <w:szCs w:val="24"/>
+        </w:rPr>
+      </w:pPr>
+    </w:p>
+    <w:p>
+      <w:pPr>
+        <w:spacing w:line="240" w:lineRule="auto"/>
+        <w:rPr>
+          <w:rFonts w:ascii="Times New Roman" w:hAnsi="Times New Roman" w:cs="Times New Roman"/>
+          <w:sz w:val="24"/>
+          <w:szCs w:val="24"/>
+        </w:rPr>
+      </w:pPr>
+      <w:r>
+        <w:rPr>
+          <w:rFonts w:ascii="Times New Roman" w:hAnsi="Times New Roman" w:cs="Times New Roman"/>
+          <w:sz w:val="24"/>
+          <w:szCs w:val="24"/>
+        </w:rPr>
+        <w:t>Untuk melihat report kita dapat menuju jendela explorer dan memilih menu report</w:t>
+      </w:r>
+    </w:p>
+    <w:p>
+      <w:pPr>
+        <w:spacing w:line="240" w:lineRule="auto"/>
+        <w:rPr>
+          <w:rFonts w:ascii="Times New Roman" w:hAnsi="Times New Roman" w:cs="Times New Roman"/>
+          <w:sz w:val="24"/>
+          <w:szCs w:val="24"/>
+        </w:rPr>
+      </w:pPr>
+    </w:p>
+    <w:p>
+      <w:pPr>
+        <w:spacing w:line="240" w:lineRule="auto"/>
         <w:ind w:left="360"/>
-        <w:rPr>
-          <w:rFonts w:ascii="Times New Roman" w:hAnsi="Times New Roman" w:cs="Times New Roman"/>
-          <w:sz w:val="24"/>
-          <w:szCs w:val="24"/>
-        </w:rPr>
-      </w:pPr>
-      <w:r>
-        <w:rPr>
-          <w:rFonts w:ascii="Times New Roman" w:hAnsi="Times New Roman" w:cs="Times New Roman"/>
-          <w:sz w:val="24"/>
-          <w:szCs w:val="24"/>
-        </w:rPr>
-        <w:t>Untuk melihat report kita dapat menuju jendela explorer dan memilih menu report</w:t>
-      </w:r>
-    </w:p>
-    <w:p>
-      <w:pPr>
-        <w:spacing w:line="240" w:lineRule="auto"/>
-        <w:ind w:left="360"/>
+        <w:jc w:val="center"/>
         <w:rPr>
           <w:rFonts w:ascii="Times New Roman" w:hAnsi="Times New Roman" w:cs="Times New Roman"/>
           <w:sz w:val="24"/>
@@ -1055,12 +1047,11 @@
           <w:sz w:val="24"/>
           <w:szCs w:val="24"/>
         </w:rPr>
-        <w:lastRenderedPageBreak/>
         <w:drawing>
           <wp:inline distT="0" distB="0" distL="0" distR="0">
             <wp:extent cx="2076450" cy="2876393"/>
             <wp:effectExtent l="0" t="0" r="0" b="635"/>
-            <wp:docPr id="69" name="Picture 69"/>
+            <wp:docPr id="7" name="Picture 69"/>
             <wp:cNvGraphicFramePr>
               <a:graphicFrameLocks xmlns:a="http://schemas.openxmlformats.org/drawingml/2006/main" noChangeAspect="1"/>
             </wp:cNvGraphicFramePr>
@@ -1095,27 +1086,28 @@
     </w:p>
     <w:p>
       <w:pPr>
+        <w:spacing w:line="360" w:lineRule="auto"/>
+        <w:rPr>
+          <w:rFonts w:ascii="Times New Roman" w:hAnsi="Times New Roman" w:cs="Times New Roman"/>
+          <w:sz w:val="24"/>
+          <w:szCs w:val="24"/>
+        </w:rPr>
+      </w:pPr>
+      <w:r>
+        <w:rPr>
+          <w:rFonts w:ascii="Times New Roman" w:hAnsi="Times New Roman" w:cs="Times New Roman"/>
+          <w:sz w:val="24"/>
+          <w:szCs w:val="24"/>
+        </w:rPr>
+        <w:lastRenderedPageBreak/>
+        <w:t>Report yang disajikan sesuai dengan jumlah eksekusi yang dilakukan terhadap test suite ataupun test suite collection. Penamaan report secara default diawali oleh tahun, bulan, dan tanggal atau sesuai dengan waktu eksekusi</w:t>
+      </w:r>
+    </w:p>
+    <w:p>
+      <w:pPr>
         <w:spacing w:line="240" w:lineRule="auto"/>
         <w:ind w:left="360"/>
-        <w:rPr>
-          <w:rFonts w:ascii="Times New Roman" w:hAnsi="Times New Roman" w:cs="Times New Roman"/>
-          <w:sz w:val="24"/>
-          <w:szCs w:val="24"/>
-        </w:rPr>
-      </w:pPr>
-      <w:r>
-        <w:rPr>
-          <w:rFonts w:ascii="Times New Roman" w:hAnsi="Times New Roman" w:cs="Times New Roman"/>
-          <w:sz w:val="24"/>
-          <w:szCs w:val="24"/>
-        </w:rPr>
-        <w:t>Report yang disajikan sesuai dengan jumlah eksekusi yang dilakukan terhadap test suite ataupun test suite collection. Penamaan report secara default diawali oleh tahun, bulan, dan tanggal atau sesuai dengan waktu eksekusi</w:t>
-      </w:r>
-    </w:p>
-    <w:p>
-      <w:pPr>
-        <w:spacing w:line="240" w:lineRule="auto"/>
-        <w:ind w:left="360"/>
+        <w:jc w:val="center"/>
         <w:rPr>
           <w:rFonts w:ascii="Times New Roman" w:hAnsi="Times New Roman" w:cs="Times New Roman"/>
           <w:sz w:val="24"/>
@@ -1133,7 +1125,7 @@
           <wp:inline distT="0" distB="0" distL="0" distR="0">
             <wp:extent cx="3400425" cy="639417"/>
             <wp:effectExtent l="0" t="0" r="0" b="8890"/>
-            <wp:docPr id="70" name="Picture 70"/>
+            <wp:docPr id="8" name="Picture 70"/>
             <wp:cNvGraphicFramePr>
               <a:graphicFrameLocks xmlns:a="http://schemas.openxmlformats.org/drawingml/2006/main" noChangeAspect="1"/>
             </wp:cNvGraphicFramePr>
@@ -1162,7 +1154,7 @@
                     </a:ln>
                     <a:extLst>
                       <a:ext uri="{53640926-AAD7-44D8-BBD7-CCE9431645EC}">
-                        <a14:shadowObscured xmlns:a14="http://schemas.microsoft.com/office/drawing/2010/main" xmlns:wps="http://schemas.microsoft.com/office/word/2010/wordprocessingShape" xmlns:wpi="http://schemas.microsoft.com/office/word/2010/wordprocessingInk" xmlns:wpg="http://schemas.microsoft.com/office/word/2010/wordprocessingGroup" xmlns:w16se="http://schemas.microsoft.com/office/word/2015/wordml/symex" xmlns:w16sdtdh="http://schemas.microsoft.com/office/word/2020/wordml/sdtdatahash" xmlns:w16="http://schemas.microsoft.com/office/word/2018/wordml" xmlns:w16cid="http://schemas.microsoft.com/office/word/2016/wordml/cid" xmlns:w16cex="http://schemas.microsoft.com/office/word/2018/wordml/cex" xmlns:w15="http://schemas.microsoft.com/office/word/2012/wordml" xmlns:w14="http://schemas.microsoft.com/office/word/2010/wordml" xmlns:w="http://schemas.openxmlformats.org/wordprocessingml/2006/main" xmlns:w10="urn:schemas-microsoft-com:office:word" xmlns:wp14="http://schemas.microsoft.com/office/word/2010/wordprocessingDrawing" xmlns:v="urn:schemas-microsoft-com:vml" xmlns:oel="http://schemas.microsoft.com/office/2019/extlst" xmlns:o="urn:schemas-microsoft-com:office:office" xmlns:am3d="http://schemas.microsoft.com/office/drawing/2017/model3d" xmlns:aink="http://schemas.microsoft.com/office/drawing/2016/ink" xmlns:mc="http://schemas.openxmlformats.org/markup-compatibility/2006" xmlns:cx8="http://schemas.microsoft.com/office/drawing/2016/5/14/chartex" xmlns:cx7="http://schemas.microsoft.com/office/drawing/2016/5/13/chartex" xmlns:cx6="http://schemas.microsoft.com/office/drawing/2016/5/12/chartex" xmlns:cx5="http://schemas.microsoft.com/office/drawing/2016/5/11/chartex" xmlns:cx4="http://schemas.microsoft.com/office/drawing/2016/5/10/chartex" xmlns:cx3="http://schemas.microsoft.com/office/drawing/2016/5/9/chartex" xmlns:cx2="http://schemas.microsoft.com/office/drawing/2015/10/21/chartex" xmlns:cx1="http://schemas.microsoft.com/office/drawing/2015/9/8/chartex" xmlns:cx="http://schemas.microsoft.com/office/drawing/2014/chartex" xmlns:wpc="http://schemas.microsoft.com/office/word/2010/wordprocessingCanvas" xmlns=""/>
+                        <a14:shadowObscured xmlns="" xmlns:wpc="http://schemas.microsoft.com/office/word/2010/wordprocessingCanvas" xmlns:cx="http://schemas.microsoft.com/office/drawing/2014/chartex" xmlns:cx1="http://schemas.microsoft.com/office/drawing/2015/9/8/chartex" xmlns:cx2="http://schemas.microsoft.com/office/drawing/2015/10/21/chartex" xmlns:cx3="http://schemas.microsoft.com/office/drawing/2016/5/9/chartex" xmlns:cx4="http://schemas.microsoft.com/office/drawing/2016/5/10/chartex" xmlns:cx5="http://schemas.microsoft.com/office/drawing/2016/5/11/chartex" xmlns:cx6="http://schemas.microsoft.com/office/drawing/2016/5/12/chartex" xmlns:cx7="http://schemas.microsoft.com/office/drawing/2016/5/13/chartex" xmlns:cx8="http://schemas.microsoft.com/office/drawing/2016/5/14/chartex" xmlns:mc="http://schemas.openxmlformats.org/markup-compatibility/2006" xmlns:aink="http://schemas.microsoft.com/office/drawing/2016/ink" xmlns:am3d="http://schemas.microsoft.com/office/drawing/2017/model3d" xmlns:o="urn:schemas-microsoft-com:office:office" xmlns:v="urn:schemas-microsoft-com:vml" xmlns:wp14="http://schemas.microsoft.com/office/word/2010/wordprocessingDrawing" xmlns:w10="urn:schemas-microsoft-com:office:word" xmlns:w="http://schemas.openxmlformats.org/wordprocessingml/2006/main" xmlns:w14="http://schemas.microsoft.com/office/word/2010/wordml" xmlns:w15="http://schemas.microsoft.com/office/word/2012/wordml" xmlns:w16cex="http://schemas.microsoft.com/office/word/2018/wordml/cex" xmlns:w16cid="http://schemas.microsoft.com/office/word/2016/wordml/cid" xmlns:w16="http://schemas.microsoft.com/office/word/2018/wordml" xmlns:w16se="http://schemas.microsoft.com/office/word/2015/wordml/symex" xmlns:wpg="http://schemas.microsoft.com/office/word/2010/wordprocessingGroup" xmlns:wpi="http://schemas.microsoft.com/office/word/2010/wordprocessingInk" xmlns:wps="http://schemas.microsoft.com/office/word/2010/wordprocessingShape" xmlns:a14="http://schemas.microsoft.com/office/drawing/2010/main"/>
                       </a:ext>
                     </a:extLst>
                   </pic:spPr>
@@ -1177,6 +1169,17 @@
       <w:pPr>
         <w:spacing w:line="240" w:lineRule="auto"/>
         <w:ind w:left="360"/>
+        <w:jc w:val="center"/>
+        <w:rPr>
+          <w:rFonts w:ascii="Times New Roman" w:hAnsi="Times New Roman" w:cs="Times New Roman"/>
+          <w:sz w:val="24"/>
+          <w:szCs w:val="24"/>
+        </w:rPr>
+      </w:pPr>
+    </w:p>
+    <w:p>
+      <w:pPr>
+        <w:spacing w:line="240" w:lineRule="auto"/>
         <w:rPr>
           <w:rFonts w:ascii="Times New Roman" w:hAnsi="Times New Roman" w:cs="Times New Roman"/>
           <w:sz w:val="24"/>
@@ -1195,7 +1198,17 @@
     <w:p>
       <w:pPr>
         <w:spacing w:line="240" w:lineRule="auto"/>
-        <w:ind w:left="360"/>
+        <w:rPr>
+          <w:rFonts w:ascii="Times New Roman" w:hAnsi="Times New Roman" w:cs="Times New Roman"/>
+          <w:sz w:val="24"/>
+          <w:szCs w:val="24"/>
+        </w:rPr>
+      </w:pPr>
+    </w:p>
+    <w:p>
+      <w:pPr>
+        <w:spacing w:line="240" w:lineRule="auto"/>
+        <w:jc w:val="center"/>
         <w:rPr>
           <w:rFonts w:ascii="Times New Roman" w:hAnsi="Times New Roman" w:cs="Times New Roman"/>
           <w:sz w:val="24"/>
@@ -1211,9 +1224,9 @@
         </w:rPr>
         <w:drawing>
           <wp:inline distT="0" distB="0" distL="0" distR="0">
-            <wp:extent cx="5111877" cy="2724150"/>
-            <wp:effectExtent l="0" t="0" r="0" b="0"/>
-            <wp:docPr id="71" name="Picture 71"/>
+            <wp:extent cx="4932224" cy="2628412"/>
+            <wp:effectExtent l="19050" t="0" r="1726" b="0"/>
+            <wp:docPr id="9" name="Picture 71"/>
             <wp:cNvGraphicFramePr>
               <a:graphicFrameLocks xmlns:a="http://schemas.openxmlformats.org/drawingml/2006/main" noChangeAspect="1"/>
             </wp:cNvGraphicFramePr>
@@ -1233,7 +1246,7 @@
                   <pic:spPr>
                     <a:xfrm>
                       <a:off x="0" y="0"/>
-                      <a:ext cx="5114521" cy="2725559"/>
+                      <a:ext cx="4945108" cy="2635278"/>
                     </a:xfrm>
                     <a:prstGeom prst="rect">
                       <a:avLst/>
@@ -1249,7 +1262,17 @@
     <w:p>
       <w:pPr>
         <w:spacing w:line="240" w:lineRule="auto"/>
-        <w:ind w:left="360"/>
+        <w:jc w:val="center"/>
+        <w:rPr>
+          <w:rFonts w:ascii="Times New Roman" w:hAnsi="Times New Roman" w:cs="Times New Roman"/>
+          <w:sz w:val="24"/>
+          <w:szCs w:val="24"/>
+        </w:rPr>
+      </w:pPr>
+    </w:p>
+    <w:p>
+      <w:pPr>
+        <w:spacing w:line="360" w:lineRule="auto"/>
         <w:rPr>
           <w:rFonts w:ascii="Times New Roman" w:hAnsi="Times New Roman" w:cs="Times New Roman"/>
           <w:sz w:val="24"/>
@@ -1268,7 +1291,17 @@
     <w:p>
       <w:pPr>
         <w:spacing w:line="240" w:lineRule="auto"/>
-        <w:ind w:left="360"/>
+        <w:rPr>
+          <w:rFonts w:ascii="Times New Roman" w:hAnsi="Times New Roman" w:cs="Times New Roman"/>
+          <w:sz w:val="24"/>
+          <w:szCs w:val="24"/>
+        </w:rPr>
+      </w:pPr>
+    </w:p>
+    <w:p>
+      <w:pPr>
+        <w:spacing w:line="240" w:lineRule="auto"/>
+        <w:jc w:val="center"/>
         <w:rPr>
           <w:rFonts w:ascii="Times New Roman" w:hAnsi="Times New Roman" w:cs="Times New Roman"/>
           <w:sz w:val="24"/>
@@ -1282,12 +1315,11 @@
           <w:sz w:val="24"/>
           <w:szCs w:val="24"/>
         </w:rPr>
-        <w:lastRenderedPageBreak/>
         <w:drawing>
           <wp:inline distT="0" distB="0" distL="0" distR="0">
             <wp:extent cx="5048955" cy="1705213"/>
             <wp:effectExtent l="0" t="0" r="0" b="9525"/>
-            <wp:docPr id="72" name="Picture 72"/>
+            <wp:docPr id="10" name="Picture 72"/>
             <wp:cNvGraphicFramePr>
               <a:graphicFrameLocks xmlns:a="http://schemas.openxmlformats.org/drawingml/2006/main" noChangeAspect="1"/>
             </wp:cNvGraphicFramePr>
@@ -1366,38 +1398,27 @@
     </w:p>
     <w:p>
       <w:pPr>
-        <w:spacing w:line="240" w:lineRule="auto"/>
-        <w:ind w:left="360"/>
-        <w:rPr>
-          <w:rFonts w:ascii="Times New Roman" w:hAnsi="Times New Roman" w:cs="Times New Roman"/>
-          <w:sz w:val="24"/>
-          <w:szCs w:val="24"/>
-        </w:rPr>
-      </w:pPr>
-    </w:p>
-    <w:p>
-      <w:pPr>
-        <w:spacing w:line="240" w:lineRule="auto"/>
-        <w:ind w:left="360"/>
-        <w:rPr>
-          <w:rFonts w:ascii="Times New Roman" w:hAnsi="Times New Roman" w:cs="Times New Roman"/>
-          <w:sz w:val="24"/>
-          <w:szCs w:val="24"/>
-        </w:rPr>
-      </w:pPr>
-      <w:r>
-        <w:rPr>
-          <w:rFonts w:ascii="Times New Roman" w:hAnsi="Times New Roman" w:cs="Times New Roman"/>
-          <w:sz w:val="24"/>
-          <w:szCs w:val="24"/>
-        </w:rPr>
+        <w:spacing w:line="360" w:lineRule="auto"/>
+        <w:rPr>
+          <w:rFonts w:ascii="Times New Roman" w:hAnsi="Times New Roman" w:cs="Times New Roman"/>
+          <w:sz w:val="24"/>
+          <w:szCs w:val="24"/>
+        </w:rPr>
+      </w:pPr>
+      <w:r>
+        <w:rPr>
+          <w:rFonts w:ascii="Times New Roman" w:hAnsi="Times New Roman" w:cs="Times New Roman"/>
+          <w:sz w:val="24"/>
+          <w:szCs w:val="24"/>
+        </w:rPr>
+        <w:lastRenderedPageBreak/>
         <w:t>Di bagian bawah jendela report juga terdapat ringkasan pengujian yang terletak pada tab summary</w:t>
       </w:r>
     </w:p>
     <w:p>
       <w:pPr>
         <w:spacing w:line="240" w:lineRule="auto"/>
-        <w:ind w:left="360"/>
+        <w:jc w:val="center"/>
         <w:rPr>
           <w:rFonts w:ascii="Times New Roman" w:hAnsi="Times New Roman" w:cs="Times New Roman"/>
           <w:sz w:val="24"/>
@@ -1413,9 +1434,9 @@
         </w:rPr>
         <w:drawing>
           <wp:inline distT="0" distB="0" distL="0" distR="0">
-            <wp:extent cx="5408287" cy="1866900"/>
-            <wp:effectExtent l="0" t="0" r="2540" b="0"/>
-            <wp:docPr id="73" name="Picture 73"/>
+            <wp:extent cx="4955059" cy="1710449"/>
+            <wp:effectExtent l="19050" t="0" r="0" b="0"/>
+            <wp:docPr id="11" name="Picture 73"/>
             <wp:cNvGraphicFramePr>
               <a:graphicFrameLocks xmlns:a="http://schemas.openxmlformats.org/drawingml/2006/main" noChangeAspect="1"/>
             </wp:cNvGraphicFramePr>
@@ -1435,7 +1456,7 @@
                   <pic:spPr>
                     <a:xfrm>
                       <a:off x="0" y="0"/>
-                      <a:ext cx="5442605" cy="1878746"/>
+                      <a:ext cx="4989250" cy="1722252"/>
                     </a:xfrm>
                     <a:prstGeom prst="rect">
                       <a:avLst/>
@@ -1451,7 +1472,17 @@
     <w:p>
       <w:pPr>
         <w:spacing w:line="240" w:lineRule="auto"/>
-        <w:ind w:left="360"/>
+        <w:jc w:val="center"/>
+        <w:rPr>
+          <w:rFonts w:ascii="Times New Roman" w:hAnsi="Times New Roman" w:cs="Times New Roman"/>
+          <w:sz w:val="24"/>
+          <w:szCs w:val="24"/>
+        </w:rPr>
+      </w:pPr>
+    </w:p>
+    <w:p>
+      <w:pPr>
+        <w:spacing w:line="360" w:lineRule="auto"/>
         <w:rPr>
           <w:rFonts w:ascii="Times New Roman" w:hAnsi="Times New Roman" w:cs="Times New Roman"/>
           <w:sz w:val="24"/>
@@ -1470,7 +1501,7 @@
     <w:p>
       <w:pPr>
         <w:spacing w:line="240" w:lineRule="auto"/>
-        <w:ind w:left="360"/>
+        <w:jc w:val="center"/>
         <w:rPr>
           <w:rFonts w:ascii="Times New Roman" w:hAnsi="Times New Roman" w:cs="Times New Roman"/>
           <w:sz w:val="24"/>
@@ -1486,9 +1517,9 @@
         </w:rPr>
         <w:drawing>
           <wp:inline distT="0" distB="0" distL="0" distR="0">
-            <wp:extent cx="5854238" cy="2059536"/>
-            <wp:effectExtent l="0" t="0" r="0" b="0"/>
-            <wp:docPr id="74" name="Picture 74"/>
+            <wp:extent cx="5004486" cy="1760591"/>
+            <wp:effectExtent l="19050" t="0" r="5664" b="0"/>
+            <wp:docPr id="12" name="Picture 74"/>
             <wp:cNvGraphicFramePr>
               <a:graphicFrameLocks xmlns:a="http://schemas.openxmlformats.org/drawingml/2006/main" noChangeAspect="1"/>
             </wp:cNvGraphicFramePr>
@@ -1507,7 +1538,7 @@
                   <pic:spPr bwMode="auto">
                     <a:xfrm>
                       <a:off x="0" y="0"/>
-                      <a:ext cx="5888881" cy="2071723"/>
+                      <a:ext cx="5031639" cy="1770143"/>
                     </a:xfrm>
                     <a:prstGeom prst="rect">
                       <a:avLst/>
@@ -1517,7 +1548,7 @@
                     </a:ln>
                     <a:extLst>
                       <a:ext uri="{53640926-AAD7-44D8-BBD7-CCE9431645EC}">
-                        <a14:shadowObscured xmlns:a14="http://schemas.microsoft.com/office/drawing/2010/main" xmlns:wps="http://schemas.microsoft.com/office/word/2010/wordprocessingShape" xmlns:wpi="http://schemas.microsoft.com/office/word/2010/wordprocessingInk" xmlns:wpg="http://schemas.microsoft.com/office/word/2010/wordprocessingGroup" xmlns:w16se="http://schemas.microsoft.com/office/word/2015/wordml/symex" xmlns:w16sdtdh="http://schemas.microsoft.com/office/word/2020/wordml/sdtdatahash" xmlns:w16="http://schemas.microsoft.com/office/word/2018/wordml" xmlns:w16cid="http://schemas.microsoft.com/office/word/2016/wordml/cid" xmlns:w16cex="http://schemas.microsoft.com/office/word/2018/wordml/cex" xmlns:w15="http://schemas.microsoft.com/office/word/2012/wordml" xmlns:w14="http://schemas.microsoft.com/office/word/2010/wordml" xmlns:w="http://schemas.openxmlformats.org/wordprocessingml/2006/main" xmlns:w10="urn:schemas-microsoft-com:office:word" xmlns:wp14="http://schemas.microsoft.com/office/word/2010/wordprocessingDrawing" xmlns:v="urn:schemas-microsoft-com:vml" xmlns:oel="http://schemas.microsoft.com/office/2019/extlst" xmlns:o="urn:schemas-microsoft-com:office:office" xmlns:am3d="http://schemas.microsoft.com/office/drawing/2017/model3d" xmlns:aink="http://schemas.microsoft.com/office/drawing/2016/ink" xmlns:mc="http://schemas.openxmlformats.org/markup-compatibility/2006" xmlns:cx8="http://schemas.microsoft.com/office/drawing/2016/5/14/chartex" xmlns:cx7="http://schemas.microsoft.com/office/drawing/2016/5/13/chartex" xmlns:cx6="http://schemas.microsoft.com/office/drawing/2016/5/12/chartex" xmlns:cx5="http://schemas.microsoft.com/office/drawing/2016/5/11/chartex" xmlns:cx4="http://schemas.microsoft.com/office/drawing/2016/5/10/chartex" xmlns:cx3="http://schemas.microsoft.com/office/drawing/2016/5/9/chartex" xmlns:cx2="http://schemas.microsoft.com/office/drawing/2015/10/21/chartex" xmlns:cx1="http://schemas.microsoft.com/office/drawing/2015/9/8/chartex" xmlns:cx="http://schemas.microsoft.com/office/drawing/2014/chartex" xmlns:wpc="http://schemas.microsoft.com/office/word/2010/wordprocessingCanvas" xmlns=""/>
+                        <a14:shadowObscured xmlns="" xmlns:wpc="http://schemas.microsoft.com/office/word/2010/wordprocessingCanvas" xmlns:cx="http://schemas.microsoft.com/office/drawing/2014/chartex" xmlns:cx1="http://schemas.microsoft.com/office/drawing/2015/9/8/chartex" xmlns:cx2="http://schemas.microsoft.com/office/drawing/2015/10/21/chartex" xmlns:cx3="http://schemas.microsoft.com/office/drawing/2016/5/9/chartex" xmlns:cx4="http://schemas.microsoft.com/office/drawing/2016/5/10/chartex" xmlns:cx5="http://schemas.microsoft.com/office/drawing/2016/5/11/chartex" xmlns:cx6="http://schemas.microsoft.com/office/drawing/2016/5/12/chartex" xmlns:cx7="http://schemas.microsoft.com/office/drawing/2016/5/13/chartex" xmlns:cx8="http://schemas.microsoft.com/office/drawing/2016/5/14/chartex" xmlns:mc="http://schemas.openxmlformats.org/markup-compatibility/2006" xmlns:aink="http://schemas.microsoft.com/office/drawing/2016/ink" xmlns:am3d="http://schemas.microsoft.com/office/drawing/2017/model3d" xmlns:o="urn:schemas-microsoft-com:office:office" xmlns:v="urn:schemas-microsoft-com:vml" xmlns:wp14="http://schemas.microsoft.com/office/word/2010/wordprocessingDrawing" xmlns:w10="urn:schemas-microsoft-com:office:word" xmlns:w="http://schemas.openxmlformats.org/wordprocessingml/2006/main" xmlns:w14="http://schemas.microsoft.com/office/word/2010/wordml" xmlns:w15="http://schemas.microsoft.com/office/word/2012/wordml" xmlns:w16cex="http://schemas.microsoft.com/office/word/2018/wordml/cex" xmlns:w16cid="http://schemas.microsoft.com/office/word/2016/wordml/cid" xmlns:w16="http://schemas.microsoft.com/office/word/2018/wordml" xmlns:w16se="http://schemas.microsoft.com/office/word/2015/wordml/symex" xmlns:wpg="http://schemas.microsoft.com/office/word/2010/wordprocessingGroup" xmlns:wpi="http://schemas.microsoft.com/office/word/2010/wordprocessingInk" xmlns:wps="http://schemas.microsoft.com/office/word/2010/wordprocessingShape" xmlns:a14="http://schemas.microsoft.com/office/drawing/2010/main"/>
                       </a:ext>
                     </a:extLst>
                   </pic:spPr>
@@ -1531,7 +1562,17 @@
     <w:p>
       <w:pPr>
         <w:spacing w:line="240" w:lineRule="auto"/>
-        <w:ind w:left="360"/>
+        <w:jc w:val="center"/>
+        <w:rPr>
+          <w:rFonts w:ascii="Times New Roman" w:hAnsi="Times New Roman" w:cs="Times New Roman"/>
+          <w:sz w:val="24"/>
+          <w:szCs w:val="24"/>
+        </w:rPr>
+      </w:pPr>
+    </w:p>
+    <w:p>
+      <w:pPr>
+        <w:spacing w:line="240" w:lineRule="auto"/>
         <w:rPr>
           <w:rFonts w:ascii="Times New Roman" w:hAnsi="Times New Roman" w:cs="Times New Roman"/>
           <w:sz w:val="24"/>
@@ -1550,7 +1591,17 @@
     <w:p>
       <w:pPr>
         <w:spacing w:line="240" w:lineRule="auto"/>
-        <w:ind w:left="360"/>
+        <w:rPr>
+          <w:rFonts w:ascii="Times New Roman" w:hAnsi="Times New Roman" w:cs="Times New Roman"/>
+          <w:sz w:val="24"/>
+          <w:szCs w:val="24"/>
+        </w:rPr>
+      </w:pPr>
+    </w:p>
+    <w:p>
+      <w:pPr>
+        <w:spacing w:line="240" w:lineRule="auto"/>
+        <w:jc w:val="center"/>
         <w:rPr>
           <w:rFonts w:ascii="Times New Roman" w:hAnsi="Times New Roman" w:cs="Times New Roman"/>
           <w:sz w:val="24"/>
@@ -1564,12 +1615,11 @@
           <w:sz w:val="24"/>
           <w:szCs w:val="24"/>
         </w:rPr>
-        <w:lastRenderedPageBreak/>
         <w:drawing>
           <wp:inline distT="0" distB="0" distL="0" distR="0">
-            <wp:extent cx="5849596" cy="1929242"/>
-            <wp:effectExtent l="0" t="0" r="0" b="0"/>
-            <wp:docPr id="75" name="Picture 75"/>
+            <wp:extent cx="5024120" cy="1656994"/>
+            <wp:effectExtent l="19050" t="0" r="5080" b="0"/>
+            <wp:docPr id="13" name="Picture 75"/>
             <wp:cNvGraphicFramePr>
               <a:graphicFrameLocks xmlns:a="http://schemas.openxmlformats.org/drawingml/2006/main" noChangeAspect="1"/>
             </wp:cNvGraphicFramePr>
@@ -1589,7 +1639,7 @@
                   <pic:spPr>
                     <a:xfrm>
                       <a:off x="0" y="0"/>
-                      <a:ext cx="5887059" cy="1941598"/>
+                      <a:ext cx="5060493" cy="1668990"/>
                     </a:xfrm>
                     <a:prstGeom prst="rect">
                       <a:avLst/>
@@ -1605,7 +1655,17 @@
     <w:p>
       <w:pPr>
         <w:spacing w:line="240" w:lineRule="auto"/>
-        <w:ind w:left="360"/>
+        <w:jc w:val="center"/>
+        <w:rPr>
+          <w:rFonts w:ascii="Times New Roman" w:hAnsi="Times New Roman" w:cs="Times New Roman"/>
+          <w:sz w:val="24"/>
+          <w:szCs w:val="24"/>
+        </w:rPr>
+      </w:pPr>
+    </w:p>
+    <w:p>
+      <w:pPr>
+        <w:spacing w:line="360" w:lineRule="auto"/>
         <w:rPr>
           <w:rFonts w:ascii="Times New Roman" w:hAnsi="Times New Roman" w:cs="Times New Roman"/>
           <w:sz w:val="24"/>
@@ -1624,7 +1684,7 @@
     <w:p>
       <w:pPr>
         <w:spacing w:line="240" w:lineRule="auto"/>
-        <w:ind w:left="360"/>
+        <w:jc w:val="center"/>
         <w:rPr>
           <w:rFonts w:ascii="Times New Roman" w:hAnsi="Times New Roman" w:cs="Times New Roman"/>
           <w:sz w:val="24"/>
@@ -1642,7 +1702,7 @@
           <wp:inline distT="0" distB="0" distL="0" distR="0">
             <wp:extent cx="1646387" cy="316194"/>
             <wp:effectExtent l="0" t="0" r="0" b="8255"/>
-            <wp:docPr id="76" name="Picture 76"/>
+            <wp:docPr id="14" name="Picture 76"/>
             <wp:cNvGraphicFramePr>
               <a:graphicFrameLocks xmlns:a="http://schemas.openxmlformats.org/drawingml/2006/main" noChangeAspect="1"/>
             </wp:cNvGraphicFramePr>
@@ -1678,37 +1738,35 @@
     <w:p>
       <w:pPr>
         <w:spacing w:line="240" w:lineRule="auto"/>
-        <w:ind w:left="360"/>
-        <w:rPr>
-          <w:rFonts w:ascii="Times New Roman" w:hAnsi="Times New Roman" w:cs="Times New Roman"/>
-          <w:sz w:val="24"/>
-          <w:szCs w:val="24"/>
-        </w:rPr>
-      </w:pPr>
-    </w:p>
-    <w:p>
-      <w:pPr>
-        <w:spacing w:line="240" w:lineRule="auto"/>
-        <w:ind w:left="360"/>
-        <w:rPr>
-          <w:rFonts w:ascii="Times New Roman" w:hAnsi="Times New Roman" w:cs="Times New Roman"/>
-          <w:sz w:val="24"/>
-          <w:szCs w:val="24"/>
-        </w:rPr>
-      </w:pPr>
-      <w:r>
-        <w:rPr>
-          <w:rFonts w:ascii="Times New Roman" w:hAnsi="Times New Roman" w:cs="Times New Roman"/>
-          <w:sz w:val="24"/>
-          <w:szCs w:val="24"/>
-        </w:rPr>
+        <w:rPr>
+          <w:rFonts w:ascii="Times New Roman" w:hAnsi="Times New Roman" w:cs="Times New Roman"/>
+          <w:sz w:val="24"/>
+          <w:szCs w:val="24"/>
+        </w:rPr>
+      </w:pPr>
+    </w:p>
+    <w:p>
+      <w:pPr>
+        <w:spacing w:line="360" w:lineRule="auto"/>
+        <w:rPr>
+          <w:rFonts w:ascii="Times New Roman" w:hAnsi="Times New Roman" w:cs="Times New Roman"/>
+          <w:sz w:val="24"/>
+          <w:szCs w:val="24"/>
+        </w:rPr>
+      </w:pPr>
+      <w:r>
+        <w:rPr>
+          <w:rFonts w:ascii="Times New Roman" w:hAnsi="Times New Roman" w:cs="Times New Roman"/>
+          <w:sz w:val="24"/>
+          <w:szCs w:val="24"/>
+        </w:rPr>
+        <w:lastRenderedPageBreak/>
         <w:t>Berikut adalah tampilan dari detail setiap pengujian, yang didalamnya terdapat tahapan pengujian, deskripsi, dan waktu pengujian.</w:t>
       </w:r>
     </w:p>
     <w:p>
       <w:pPr>
         <w:spacing w:line="240" w:lineRule="auto"/>
-        <w:ind w:left="360"/>
         <w:rPr>
           <w:rFonts w:ascii="Times New Roman" w:hAnsi="Times New Roman" w:cs="Times New Roman"/>
           <w:sz w:val="24"/>
@@ -1726,7 +1784,7 @@
           <wp:inline distT="0" distB="0" distL="0" distR="0">
             <wp:extent cx="4960833" cy="2588007"/>
             <wp:effectExtent l="0" t="0" r="0" b="3175"/>
-            <wp:docPr id="77" name="Picture 77"/>
+            <wp:docPr id="15" name="Picture 77"/>
             <wp:cNvGraphicFramePr>
               <a:graphicFrameLocks xmlns:a="http://schemas.openxmlformats.org/drawingml/2006/main" noChangeAspect="1"/>
             </wp:cNvGraphicFramePr>
@@ -1759,74 +1817,16 @@
         </w:drawing>
       </w:r>
     </w:p>
-    <w:p/>
     <w:p>
       <w:pPr>
         <w:pStyle w:val="Heading2"/>
         <w:spacing w:before="0" w:beforeAutospacing="0" w:after="0" w:afterAutospacing="0" w:line="360" w:lineRule="auto"/>
         <w:rPr>
-          <w:rFonts w:asciiTheme="majorBidi" w:hAnsiTheme="majorBidi" w:cstheme="majorBidi"/>
-          <w:szCs w:val="24"/>
-        </w:rPr>
-      </w:pPr>
-    </w:p>
-    <w:p>
-      <w:pPr>
-        <w:pStyle w:val="Heading2"/>
-        <w:spacing w:before="0" w:beforeAutospacing="0" w:after="0" w:afterAutospacing="0" w:line="360" w:lineRule="auto"/>
-        <w:rPr>
-          <w:rFonts w:asciiTheme="majorBidi" w:hAnsiTheme="majorBidi" w:cstheme="majorBidi"/>
-          <w:szCs w:val="24"/>
-        </w:rPr>
-      </w:pPr>
-    </w:p>
-    <w:p>
-      <w:pPr>
-        <w:pStyle w:val="Heading2"/>
-        <w:spacing w:before="0" w:beforeAutospacing="0" w:after="0" w:afterAutospacing="0" w:line="360" w:lineRule="auto"/>
-        <w:rPr>
-          <w:rFonts w:asciiTheme="majorBidi" w:hAnsiTheme="majorBidi" w:cstheme="majorBidi"/>
-          <w:szCs w:val="24"/>
-        </w:rPr>
-      </w:pPr>
-    </w:p>
-    <w:p>
-      <w:pPr>
-        <w:pStyle w:val="Heading2"/>
-        <w:spacing w:before="0" w:beforeAutospacing="0" w:after="0" w:afterAutospacing="0" w:line="360" w:lineRule="auto"/>
-        <w:rPr>
-          <w:rFonts w:asciiTheme="majorBidi" w:hAnsiTheme="majorBidi" w:cstheme="majorBidi"/>
-          <w:szCs w:val="24"/>
-        </w:rPr>
-      </w:pPr>
-    </w:p>
-    <w:p>
-      <w:pPr>
-        <w:pStyle w:val="Heading2"/>
-        <w:spacing w:before="0" w:beforeAutospacing="0" w:after="0" w:afterAutospacing="0" w:line="360" w:lineRule="auto"/>
-        <w:rPr>
-          <w:rFonts w:asciiTheme="majorBidi" w:hAnsiTheme="majorBidi" w:cstheme="majorBidi"/>
-          <w:szCs w:val="24"/>
-        </w:rPr>
-      </w:pPr>
-    </w:p>
-    <w:p>
-      <w:pPr>
-        <w:pStyle w:val="Heading2"/>
-        <w:spacing w:before="0" w:beforeAutospacing="0" w:after="0" w:afterAutospacing="0" w:line="360" w:lineRule="auto"/>
-        <w:rPr>
-          <w:rFonts w:asciiTheme="majorBidi" w:hAnsiTheme="majorBidi" w:cstheme="majorBidi"/>
-          <w:szCs w:val="24"/>
-        </w:rPr>
-      </w:pPr>
-    </w:p>
-    <w:p>
-      <w:pPr>
-        <w:pStyle w:val="Heading2"/>
-        <w:spacing w:before="0" w:beforeAutospacing="0" w:after="0" w:afterAutospacing="0" w:line="360" w:lineRule="auto"/>
-        <w:rPr>
-          <w:rFonts w:asciiTheme="majorBidi" w:hAnsiTheme="majorBidi" w:cstheme="majorBidi"/>
-          <w:szCs w:val="24"/>
+          <w:rFonts w:asciiTheme="minorHAnsi" w:eastAsiaTheme="minorEastAsia" w:hAnsiTheme="minorHAnsi" w:cstheme="minorBidi"/>
+          <w:b w:val="0"/>
+          <w:bCs w:val="0"/>
+          <w:sz w:val="22"/>
+          <w:szCs w:val="22"/>
         </w:rPr>
       </w:pPr>
     </w:p>
@@ -1867,9 +1867,10 @@
           <w:sz w:val="24"/>
           <w:szCs w:val="24"/>
         </w:rPr>
-        <w:lastRenderedPageBreak/>
         <w:t>BASIC REPORTS PLUGINS</w:t>
       </w:r>
+      <w:bookmarkStart w:id="0" w:name="_GoBack"/>
+      <w:bookmarkEnd w:id="0"/>
     </w:p>
     <w:p>
       <w:pPr>
@@ -1891,23 +1892,7 @@
           <w:sz w:val="24"/>
           <w:szCs w:val="24"/>
         </w:rPr>
-        <w:t>Pada tahapan sebelumnya kita sudah banya</w:t>
-      </w:r>
-      <w:r>
-        <w:rPr>
-          <w:rFonts w:asciiTheme="majorBidi" w:hAnsiTheme="majorBidi" w:cstheme="majorBidi"/>
-          <w:sz w:val="24"/>
-          <w:szCs w:val="24"/>
-        </w:rPr>
-        <w:t>k</w:t>
-      </w:r>
-      <w:r>
-        <w:rPr>
-          <w:rFonts w:asciiTheme="majorBidi" w:hAnsiTheme="majorBidi" w:cstheme="majorBidi"/>
-          <w:sz w:val="24"/>
-          <w:szCs w:val="24"/>
-        </w:rPr>
-        <w:t xml:space="preserve"> membuat test case, test suit, maupun test suit collection pada katalon. Salah satunya test case seperti yang terlihat pada gambar di bawah ini.</w:t>
+        <w:t>Pada tahapan sebelumnya kita sudah banyak membuat test case, test suit, maupun test suit collection pada katalon. Salah satunya test case seperti yang terlihat pada gambar di bawah ini.</w:t>
       </w:r>
     </w:p>
     <w:p>
@@ -1929,9 +1914,9 @@
         </w:rPr>
         <w:drawing>
           <wp:inline distT="0" distB="0" distL="0" distR="0">
-            <wp:extent cx="5040630" cy="2270554"/>
-            <wp:effectExtent l="19050" t="0" r="7620" b="0"/>
-            <wp:docPr id="30" name="Picture 4"/>
+            <wp:extent cx="4443988" cy="2001795"/>
+            <wp:effectExtent l="19050" t="0" r="0" b="0"/>
+            <wp:docPr id="16" name="Picture 4"/>
             <wp:cNvGraphicFramePr>
               <a:graphicFrameLocks xmlns:a="http://schemas.openxmlformats.org/drawingml/2006/main" noChangeAspect="1"/>
             </wp:cNvGraphicFramePr>
@@ -1954,7 +1939,7 @@
                   <pic:spPr bwMode="auto">
                     <a:xfrm>
                       <a:off x="0" y="0"/>
-                      <a:ext cx="5040630" cy="2270554"/>
+                      <a:ext cx="4448891" cy="2004003"/>
                     </a:xfrm>
                     <a:prstGeom prst="rect">
                       <a:avLst/>
@@ -1993,9 +1978,9 @@
         </w:rPr>
         <w:drawing>
           <wp:inline distT="0" distB="0" distL="0" distR="0">
-            <wp:extent cx="5040630" cy="1578891"/>
-            <wp:effectExtent l="19050" t="0" r="7620" b="0"/>
-            <wp:docPr id="31" name="Picture 7"/>
+            <wp:extent cx="4332266" cy="1357008"/>
+            <wp:effectExtent l="19050" t="0" r="0" b="0"/>
+            <wp:docPr id="17" name="Picture 7"/>
             <wp:cNvGraphicFramePr>
               <a:graphicFrameLocks xmlns:a="http://schemas.openxmlformats.org/drawingml/2006/main" noChangeAspect="1"/>
             </wp:cNvGraphicFramePr>
@@ -2018,7 +2003,7 @@
                   <pic:spPr bwMode="auto">
                     <a:xfrm>
                       <a:off x="0" y="0"/>
-                      <a:ext cx="5040630" cy="1578891"/>
+                      <a:ext cx="4365989" cy="1367571"/>
                     </a:xfrm>
                     <a:prstGeom prst="rect">
                       <a:avLst/>
@@ -2058,6 +2043,7 @@
           <w:sz w:val="24"/>
           <w:szCs w:val="24"/>
         </w:rPr>
+        <w:lastRenderedPageBreak/>
         <w:t>Sebelum kita mulai mengeksport laporan hasil pengujian dalam format HTML, CSV, atay PDF, terlebih dahulu kita melakukan setting pada menu projek, dimana untuk semua plugins report ceklis untuk semua format pilihan yang ada.</w:t>
       </w:r>
     </w:p>
@@ -2082,7 +2068,7 @@
           <wp:inline distT="0" distB="0" distL="0" distR="0">
             <wp:extent cx="3162300" cy="1266258"/>
             <wp:effectExtent l="19050" t="0" r="0" b="0"/>
-            <wp:docPr id="29" name="Picture 1"/>
+            <wp:docPr id="18" name="Picture 1"/>
             <wp:cNvGraphicFramePr>
               <a:graphicFrameLocks xmlns:a="http://schemas.openxmlformats.org/drawingml/2006/main" noChangeAspect="1"/>
             </wp:cNvGraphicFramePr>
@@ -2153,12 +2139,11 @@
           <w:sz w:val="24"/>
           <w:szCs w:val="24"/>
         </w:rPr>
-        <w:lastRenderedPageBreak/>
         <w:drawing>
           <wp:inline distT="0" distB="0" distL="0" distR="0">
             <wp:extent cx="3257372" cy="1095375"/>
             <wp:effectExtent l="19050" t="0" r="178" b="0"/>
-            <wp:docPr id="33" name="Picture 10"/>
+            <wp:docPr id="19" name="Picture 10"/>
             <wp:cNvGraphicFramePr>
               <a:graphicFrameLocks xmlns:a="http://schemas.openxmlformats.org/drawingml/2006/main" noChangeAspect="1"/>
             </wp:cNvGraphicFramePr>
@@ -2231,31 +2216,7 @@
           <w:sz w:val="24"/>
           <w:szCs w:val="24"/>
         </w:rPr>
-        <w:t xml:space="preserve">Setelah itu pada </w:t>
-      </w:r>
-      <w:r>
-        <w:rPr>
-          <w:rFonts w:asciiTheme="majorBidi" w:hAnsiTheme="majorBidi" w:cstheme="majorBidi"/>
-          <w:sz w:val="24"/>
-          <w:szCs w:val="24"/>
-        </w:rPr>
-        <w:t>menu reports, dapat kita lihat berbagai pengujian yang telah kita buat. Untuk kasus ini kita melakukan export terhadap pengujian test case</w:t>
-      </w:r>
-      <w:r>
-        <w:rPr>
-          <w:rFonts w:asciiTheme="majorBidi" w:hAnsiTheme="majorBidi" w:cstheme="majorBidi"/>
-          <w:sz w:val="24"/>
-          <w:szCs w:val="24"/>
-        </w:rPr>
-        <w:t xml:space="preserve"> yang sudah dilakukan penambahan pada test suit1</w:t>
-      </w:r>
-      <w:r>
-        <w:rPr>
-          <w:rFonts w:asciiTheme="majorBidi" w:hAnsiTheme="majorBidi" w:cstheme="majorBidi"/>
-          <w:sz w:val="24"/>
-          <w:szCs w:val="24"/>
-        </w:rPr>
-        <w:t>.</w:t>
+        <w:t>Setelah itu pada menu reports, dapat kita lihat berbagai pengujian yang telah kita buat. Untuk kasus ini kita melakukan export terhadap pengujian test case yang sudah dilakukan penambahan pada test suit1.</w:t>
       </w:r>
     </w:p>
     <w:p>
@@ -2279,7 +2240,7 @@
           <wp:inline distT="0" distB="0" distL="0" distR="0">
             <wp:extent cx="2181225" cy="3381375"/>
             <wp:effectExtent l="19050" t="0" r="9525" b="0"/>
-            <wp:docPr id="34" name="Picture 13"/>
+            <wp:docPr id="20" name="Picture 13"/>
             <wp:cNvGraphicFramePr>
               <a:graphicFrameLocks xmlns:a="http://schemas.openxmlformats.org/drawingml/2006/main" noChangeAspect="1"/>
             </wp:cNvGraphicFramePr>
@@ -2342,6 +2303,7 @@
           <w:sz w:val="24"/>
           <w:szCs w:val="24"/>
         </w:rPr>
+        <w:lastRenderedPageBreak/>
         <w:t xml:space="preserve">Untuk melihat hasil report dalam format HTML, klik kanan pada report kemudian pilih </w:t>
       </w:r>
       <w:r>
@@ -2380,12 +2342,11 @@
           <w:sz w:val="24"/>
           <w:szCs w:val="24"/>
         </w:rPr>
-        <w:lastRenderedPageBreak/>
         <w:drawing>
           <wp:inline distT="0" distB="0" distL="0" distR="0">
             <wp:extent cx="2450669" cy="2095500"/>
             <wp:effectExtent l="19050" t="0" r="6781" b="0"/>
-            <wp:docPr id="35" name="Picture 16"/>
+            <wp:docPr id="21" name="Picture 16"/>
             <wp:cNvGraphicFramePr>
               <a:graphicFrameLocks xmlns:a="http://schemas.openxmlformats.org/drawingml/2006/main" noChangeAspect="1"/>
             </wp:cNvGraphicFramePr>
@@ -2482,7 +2443,7 @@
           <wp:inline distT="0" distB="0" distL="0" distR="0">
             <wp:extent cx="5040630" cy="866476"/>
             <wp:effectExtent l="19050" t="0" r="7620" b="0"/>
-            <wp:docPr id="36" name="Picture 19"/>
+            <wp:docPr id="22" name="Picture 19"/>
             <wp:cNvGraphicFramePr>
               <a:graphicFrameLocks xmlns:a="http://schemas.openxmlformats.org/drawingml/2006/main" noChangeAspect="1"/>
             </wp:cNvGraphicFramePr>
@@ -2580,7 +2541,7 @@
           <wp:inline distT="0" distB="0" distL="0" distR="0">
             <wp:extent cx="4995463" cy="495300"/>
             <wp:effectExtent l="19050" t="0" r="0" b="0"/>
-            <wp:docPr id="37" name="Picture 22"/>
+            <wp:docPr id="23" name="Picture 22"/>
             <wp:cNvGraphicFramePr>
               <a:graphicFrameLocks xmlns:a="http://schemas.openxmlformats.org/drawingml/2006/main" noChangeAspect="1"/>
             </wp:cNvGraphicFramePr>
@@ -2725,36 +2686,6 @@
     </w:p>
     <w:p>
       <w:pPr>
-        <w:spacing w:line="240" w:lineRule="auto"/>
-        <w:rPr>
-          <w:rFonts w:asciiTheme="majorBidi" w:hAnsiTheme="majorBidi" w:cstheme="majorBidi"/>
-          <w:sz w:val="24"/>
-          <w:szCs w:val="24"/>
-        </w:rPr>
-      </w:pPr>
-    </w:p>
-    <w:p>
-      <w:pPr>
-        <w:spacing w:line="240" w:lineRule="auto"/>
-        <w:rPr>
-          <w:rFonts w:asciiTheme="majorBidi" w:hAnsiTheme="majorBidi" w:cstheme="majorBidi"/>
-          <w:sz w:val="24"/>
-          <w:szCs w:val="24"/>
-        </w:rPr>
-      </w:pPr>
-    </w:p>
-    <w:p>
-      <w:pPr>
-        <w:spacing w:line="240" w:lineRule="auto"/>
-        <w:rPr>
-          <w:rFonts w:asciiTheme="majorBidi" w:hAnsiTheme="majorBidi" w:cstheme="majorBidi"/>
-          <w:sz w:val="24"/>
-          <w:szCs w:val="24"/>
-        </w:rPr>
-      </w:pPr>
-    </w:p>
-    <w:p>
-      <w:pPr>
         <w:pStyle w:val="ListParagraph"/>
         <w:numPr>
           <w:ilvl w:val="0"/>
@@ -2797,7 +2728,7 @@
           <wp:inline distT="0" distB="0" distL="0" distR="0">
             <wp:extent cx="5040630" cy="3287367"/>
             <wp:effectExtent l="19050" t="0" r="7620" b="0"/>
-            <wp:docPr id="41" name="Picture 31"/>
+            <wp:docPr id="24" name="Picture 31"/>
             <wp:cNvGraphicFramePr>
               <a:graphicFrameLocks xmlns:a="http://schemas.openxmlformats.org/drawingml/2006/main" noChangeAspect="1"/>
             </wp:cNvGraphicFramePr>
@@ -2870,7 +2801,7 @@
           <wp:inline distT="0" distB="0" distL="0" distR="0">
             <wp:extent cx="5040630" cy="3603289"/>
             <wp:effectExtent l="19050" t="0" r="7620" b="0"/>
-            <wp:docPr id="39" name="Picture 28"/>
+            <wp:docPr id="25" name="Picture 28"/>
             <wp:cNvGraphicFramePr>
               <a:graphicFrameLocks xmlns:a="http://schemas.openxmlformats.org/drawingml/2006/main" noChangeAspect="1"/>
             </wp:cNvGraphicFramePr>
@@ -2987,7 +2918,7 @@
           <wp:inline distT="0" distB="0" distL="0" distR="0">
             <wp:extent cx="2853871" cy="2305050"/>
             <wp:effectExtent l="19050" t="0" r="3629" b="0"/>
-            <wp:docPr id="42" name="Picture 34" descr="C:\Users\ACER\Pictures\Screenshots\Screenshot (372).png"/>
+            <wp:docPr id="26" name="Picture 34" descr="C:\Users\ACER\Pictures\Screenshots\Screenshot (372).png"/>
             <wp:cNvGraphicFramePr>
               <a:graphicFrameLocks xmlns:a="http://schemas.openxmlformats.org/drawingml/2006/main" noChangeAspect="1"/>
             </wp:cNvGraphicFramePr>
@@ -3079,7 +3010,7 @@
           <wp:inline distT="0" distB="0" distL="0" distR="0">
             <wp:extent cx="5040630" cy="3253840"/>
             <wp:effectExtent l="19050" t="0" r="7620" b="0"/>
-            <wp:docPr id="44" name="Picture 35"/>
+            <wp:docPr id="27" name="Picture 35"/>
             <wp:cNvGraphicFramePr>
               <a:graphicFrameLocks xmlns:a="http://schemas.openxmlformats.org/drawingml/2006/main" noChangeAspect="1"/>
             </wp:cNvGraphicFramePr>
@@ -3142,8 +3073,995 @@
         </w:rPr>
       </w:pPr>
     </w:p>
+    <w:p>
+      <w:pPr>
+        <w:spacing w:line="360" w:lineRule="auto"/>
+        <w:rPr>
+          <w:rFonts w:asciiTheme="majorBidi" w:hAnsiTheme="majorBidi" w:cstheme="majorBidi"/>
+          <w:sz w:val="24"/>
+          <w:szCs w:val="24"/>
+        </w:rPr>
+      </w:pPr>
+    </w:p>
+    <w:p>
+      <w:pPr>
+        <w:spacing w:line="360" w:lineRule="auto"/>
+        <w:rPr>
+          <w:rFonts w:asciiTheme="majorBidi" w:hAnsiTheme="majorBidi" w:cstheme="majorBidi"/>
+          <w:sz w:val="24"/>
+          <w:szCs w:val="24"/>
+        </w:rPr>
+      </w:pPr>
+    </w:p>
+    <w:p>
+      <w:pPr>
+        <w:pStyle w:val="ListParagraph"/>
+        <w:numPr>
+          <w:ilvl w:val="0"/>
+          <w:numId w:val="16"/>
+        </w:numPr>
+        <w:spacing w:line="360" w:lineRule="auto"/>
+        <w:ind w:left="540" w:hanging="540"/>
+        <w:rPr>
+          <w:rFonts w:asciiTheme="majorBidi" w:hAnsiTheme="majorBidi" w:cstheme="majorBidi"/>
+          <w:b/>
+          <w:bCs/>
+          <w:sz w:val="24"/>
+          <w:szCs w:val="24"/>
+        </w:rPr>
+      </w:pPr>
+      <w:r>
+        <w:rPr>
+          <w:rFonts w:asciiTheme="majorBidi" w:hAnsiTheme="majorBidi" w:cstheme="majorBidi"/>
+          <w:b/>
+          <w:bCs/>
+          <w:sz w:val="24"/>
+          <w:szCs w:val="24"/>
+        </w:rPr>
+        <w:lastRenderedPageBreak/>
+        <w:t>HOW TO EMAIL RESULTS</w:t>
+      </w:r>
+    </w:p>
+    <w:p>
+      <w:pPr>
+        <w:spacing w:line="360" w:lineRule="auto"/>
+        <w:rPr>
+          <w:rFonts w:asciiTheme="majorBidi" w:hAnsiTheme="majorBidi" w:cstheme="majorBidi"/>
+          <w:sz w:val="24"/>
+          <w:szCs w:val="24"/>
+        </w:rPr>
+      </w:pPr>
+    </w:p>
+    <w:p>
+      <w:pPr>
+        <w:spacing w:line="480" w:lineRule="auto"/>
+        <w:rPr>
+          <w:rFonts w:asciiTheme="majorBidi" w:hAnsiTheme="majorBidi" w:cstheme="majorBidi"/>
+          <w:sz w:val="24"/>
+          <w:szCs w:val="24"/>
+        </w:rPr>
+      </w:pPr>
+      <w:r>
+        <w:rPr>
+          <w:rFonts w:asciiTheme="majorBidi" w:hAnsiTheme="majorBidi" w:cstheme="majorBidi"/>
+          <w:sz w:val="24"/>
+          <w:szCs w:val="24"/>
+        </w:rPr>
+        <w:br w:type="page"/>
+      </w:r>
+    </w:p>
+    <w:p>
+      <w:pPr>
+        <w:pStyle w:val="ListParagraph"/>
+        <w:numPr>
+          <w:ilvl w:val="0"/>
+          <w:numId w:val="16"/>
+        </w:numPr>
+        <w:spacing w:line="360" w:lineRule="auto"/>
+        <w:ind w:left="540" w:hanging="540"/>
+        <w:rPr>
+          <w:rFonts w:asciiTheme="majorBidi" w:hAnsiTheme="majorBidi" w:cstheme="majorBidi"/>
+          <w:b/>
+          <w:bCs/>
+          <w:sz w:val="24"/>
+          <w:szCs w:val="24"/>
+        </w:rPr>
+      </w:pPr>
+      <w:r>
+        <w:rPr>
+          <w:rFonts w:asciiTheme="majorBidi" w:hAnsiTheme="majorBidi" w:cstheme="majorBidi"/>
+          <w:b/>
+          <w:bCs/>
+          <w:sz w:val="24"/>
+          <w:szCs w:val="24"/>
+        </w:rPr>
+        <w:lastRenderedPageBreak/>
+        <w:t>HOW TO USE KATALON ANALYTICS STEP BY STEP</w:t>
+      </w:r>
+    </w:p>
+    <w:p>
+      <w:pPr>
+        <w:spacing w:line="360" w:lineRule="auto"/>
+        <w:ind w:firstLine="567"/>
+        <w:rPr>
+          <w:rFonts w:asciiTheme="majorBidi" w:hAnsiTheme="majorBidi" w:cstheme="majorBidi"/>
+          <w:sz w:val="24"/>
+          <w:szCs w:val="24"/>
+        </w:rPr>
+      </w:pPr>
+      <w:r>
+        <w:rPr>
+          <w:rFonts w:asciiTheme="majorBidi" w:hAnsiTheme="majorBidi" w:cstheme="majorBidi"/>
+          <w:sz w:val="24"/>
+          <w:szCs w:val="24"/>
+        </w:rPr>
+        <w:t>Pada modul ini kita akan mempelajari bagaimana cara menggunakan katalon analytics. Katalon analytic merupakan suatu proses yang berfungsi untuk melihat, menyimpan, dan menganalisis hasil atau laporan dari pengujian yang dilakukan pada katalon. Berikut ini merupakan tahapan menggunakan katalon analytics.</w:t>
+      </w:r>
+    </w:p>
+    <w:p>
+      <w:pPr>
+        <w:spacing w:line="240" w:lineRule="auto"/>
+        <w:ind w:firstLine="567"/>
+        <w:rPr>
+          <w:rFonts w:asciiTheme="majorBidi" w:hAnsiTheme="majorBidi" w:cstheme="majorBidi"/>
+          <w:sz w:val="24"/>
+          <w:szCs w:val="24"/>
+        </w:rPr>
+      </w:pPr>
+    </w:p>
+    <w:p>
+      <w:pPr>
+        <w:pStyle w:val="ListParagraph"/>
+        <w:numPr>
+          <w:ilvl w:val="0"/>
+          <w:numId w:val="17"/>
+        </w:numPr>
+        <w:spacing w:line="360" w:lineRule="auto"/>
+        <w:ind w:left="284" w:hanging="284"/>
+        <w:rPr>
+          <w:rFonts w:asciiTheme="majorBidi" w:hAnsiTheme="majorBidi" w:cstheme="majorBidi"/>
+          <w:sz w:val="24"/>
+          <w:szCs w:val="24"/>
+        </w:rPr>
+      </w:pPr>
+      <w:r>
+        <w:rPr>
+          <w:rFonts w:asciiTheme="majorBidi" w:hAnsiTheme="majorBidi" w:cstheme="majorBidi"/>
+          <w:sz w:val="24"/>
+          <w:szCs w:val="24"/>
+        </w:rPr>
+        <w:t>Langkah pertama yang kita lakukan adalah, kita bisa membuat projek baru untuk katalon. Projek baru dapat dibuat dengan masuk ke web katalon, kemudian klik setting, lalu pilih new projek, dan projek baru pun telah dibuat.</w:t>
+      </w:r>
+    </w:p>
+    <w:p>
+      <w:pPr>
+        <w:spacing w:line="360" w:lineRule="auto"/>
+        <w:jc w:val="center"/>
+        <w:rPr>
+          <w:rFonts w:asciiTheme="majorBidi" w:hAnsiTheme="majorBidi" w:cstheme="majorBidi"/>
+          <w:sz w:val="24"/>
+          <w:szCs w:val="24"/>
+        </w:rPr>
+      </w:pPr>
+      <w:r>
+        <w:rPr>
+          <w:rFonts w:asciiTheme="majorBidi" w:hAnsiTheme="majorBidi" w:cstheme="majorBidi"/>
+          <w:noProof/>
+          <w:sz w:val="24"/>
+          <w:szCs w:val="24"/>
+        </w:rPr>
+        <w:pict>
+          <v:rect id="_x0000_s2051" style="position:absolute;left:0;text-align:left;margin-left:95.1pt;margin-top:196.5pt;width:85.5pt;height:22.5pt;z-index:251661312" filled="f" fillcolor="white [3201]" strokecolor="#c0504d [3205]" strokeweight="2.5pt">
+            <v:shadow color="#868686"/>
+          </v:rect>
+        </w:pict>
+      </w:r>
+      <w:r>
+        <w:rPr>
+          <w:rFonts w:asciiTheme="majorBidi" w:hAnsiTheme="majorBidi" w:cstheme="majorBidi"/>
+          <w:noProof/>
+          <w:sz w:val="24"/>
+          <w:szCs w:val="24"/>
+        </w:rPr>
+        <w:pict>
+          <v:rect id="_x0000_s2050" style="position:absolute;left:0;text-align:left;margin-left:279.6pt;margin-top:1.5pt;width:18.75pt;height:18pt;z-index:251660288" filled="f" fillcolor="white [3201]" strokecolor="#c0504d [3205]" strokeweight="2.5pt">
+            <v:shadow color="#868686"/>
+          </v:rect>
+        </w:pict>
+      </w:r>
+      <w:r>
+        <w:rPr>
+          <w:rFonts w:asciiTheme="majorBidi" w:hAnsiTheme="majorBidi" w:cstheme="majorBidi"/>
+          <w:noProof/>
+          <w:sz w:val="24"/>
+          <w:szCs w:val="24"/>
+        </w:rPr>
+        <w:drawing>
+          <wp:inline distT="0" distB="0" distL="0" distR="0">
+            <wp:extent cx="2657475" cy="3219747"/>
+            <wp:effectExtent l="19050" t="0" r="9525" b="0"/>
+            <wp:docPr id="28" name="Picture 1"/>
+            <wp:cNvGraphicFramePr>
+              <a:graphicFrameLocks xmlns:a="http://schemas.openxmlformats.org/drawingml/2006/main" noChangeAspect="1"/>
+            </wp:cNvGraphicFramePr>
+            <a:graphic xmlns:a="http://schemas.openxmlformats.org/drawingml/2006/main">
+              <a:graphicData uri="http://schemas.openxmlformats.org/drawingml/2006/picture">
+                <pic:pic xmlns:pic="http://schemas.openxmlformats.org/drawingml/2006/picture">
+                  <pic:nvPicPr>
+                    <pic:cNvPr id="0" name="Picture 1"/>
+                    <pic:cNvPicPr>
+                      <a:picLocks noChangeAspect="1" noChangeArrowheads="1"/>
+                    </pic:cNvPicPr>
+                  </pic:nvPicPr>
+                  <pic:blipFill>
+                    <a:blip r:embed="rId33" cstate="print"/>
+                    <a:srcRect/>
+                    <a:stretch>
+                      <a:fillRect/>
+                    </a:stretch>
+                  </pic:blipFill>
+                  <pic:spPr bwMode="auto">
+                    <a:xfrm>
+                      <a:off x="0" y="0"/>
+                      <a:ext cx="2657475" cy="3219747"/>
+                    </a:xfrm>
+                    <a:prstGeom prst="rect">
+                      <a:avLst/>
+                    </a:prstGeom>
+                    <a:noFill/>
+                    <a:ln w="9525">
+                      <a:noFill/>
+                      <a:miter lim="800000"/>
+                      <a:headEnd/>
+                      <a:tailEnd/>
+                    </a:ln>
+                  </pic:spPr>
+                </pic:pic>
+              </a:graphicData>
+            </a:graphic>
+          </wp:inline>
+        </w:drawing>
+      </w:r>
+    </w:p>
+    <w:p>
+      <w:pPr>
+        <w:spacing w:line="360" w:lineRule="auto"/>
+        <w:rPr>
+          <w:rFonts w:asciiTheme="majorBidi" w:hAnsiTheme="majorBidi" w:cstheme="majorBidi"/>
+          <w:sz w:val="24"/>
+          <w:szCs w:val="24"/>
+        </w:rPr>
+      </w:pPr>
+    </w:p>
+    <w:p>
+      <w:pPr>
+        <w:pStyle w:val="ListParagraph"/>
+        <w:numPr>
+          <w:ilvl w:val="0"/>
+          <w:numId w:val="17"/>
+        </w:numPr>
+        <w:spacing w:line="360" w:lineRule="auto"/>
+        <w:ind w:left="284" w:hanging="284"/>
+        <w:rPr>
+          <w:rFonts w:asciiTheme="majorBidi" w:hAnsiTheme="majorBidi" w:cstheme="majorBidi"/>
+          <w:sz w:val="24"/>
+          <w:szCs w:val="24"/>
+        </w:rPr>
+      </w:pPr>
+      <w:r>
+        <w:rPr>
+          <w:rFonts w:asciiTheme="majorBidi" w:hAnsiTheme="majorBidi" w:cstheme="majorBidi"/>
+          <w:sz w:val="24"/>
+          <w:szCs w:val="24"/>
+        </w:rPr>
+        <w:t xml:space="preserve">Selanjutnya, buka aplikasi katalon kemudian klik file lalu open projek. Masukkan username dan token dari akun github anda, lalu pada bagian projek pilih nama projek yang sudah dibuat pada web katalon analytics sebelumnya, pada kasus ini saya membuat projek dengan nama projek analytics. Pada proses ini kita sudah berhasil menghubungkan langsung test projek yang kita lakukan di aplikasi katalon ke web katalon analytics. </w:t>
+      </w:r>
+    </w:p>
+    <w:p>
+      <w:pPr>
+        <w:spacing w:line="360" w:lineRule="auto"/>
+        <w:rPr>
+          <w:rFonts w:asciiTheme="majorBidi" w:hAnsiTheme="majorBidi" w:cstheme="majorBidi"/>
+          <w:sz w:val="24"/>
+          <w:szCs w:val="24"/>
+        </w:rPr>
+      </w:pPr>
+    </w:p>
+    <w:p>
+      <w:pPr>
+        <w:spacing w:line="360" w:lineRule="auto"/>
+        <w:rPr>
+          <w:rFonts w:asciiTheme="majorBidi" w:hAnsiTheme="majorBidi" w:cstheme="majorBidi"/>
+          <w:sz w:val="24"/>
+          <w:szCs w:val="24"/>
+        </w:rPr>
+      </w:pPr>
+    </w:p>
+    <w:p>
+      <w:pPr>
+        <w:spacing w:line="360" w:lineRule="auto"/>
+        <w:jc w:val="center"/>
+        <w:rPr>
+          <w:rFonts w:asciiTheme="majorBidi" w:hAnsiTheme="majorBidi" w:cstheme="majorBidi"/>
+          <w:sz w:val="24"/>
+          <w:szCs w:val="24"/>
+        </w:rPr>
+      </w:pPr>
+      <w:r>
+        <w:rPr>
+          <w:rFonts w:asciiTheme="majorBidi" w:hAnsiTheme="majorBidi" w:cstheme="majorBidi"/>
+          <w:noProof/>
+          <w:sz w:val="24"/>
+          <w:szCs w:val="24"/>
+        </w:rPr>
+        <w:lastRenderedPageBreak/>
+        <w:drawing>
+          <wp:inline distT="0" distB="0" distL="0" distR="0">
+            <wp:extent cx="4288690" cy="4057650"/>
+            <wp:effectExtent l="19050" t="0" r="0" b="0"/>
+            <wp:docPr id="32" name="Picture 4"/>
+            <wp:cNvGraphicFramePr>
+              <a:graphicFrameLocks xmlns:a="http://schemas.openxmlformats.org/drawingml/2006/main" noChangeAspect="1"/>
+            </wp:cNvGraphicFramePr>
+            <a:graphic xmlns:a="http://schemas.openxmlformats.org/drawingml/2006/main">
+              <a:graphicData uri="http://schemas.openxmlformats.org/drawingml/2006/picture">
+                <pic:pic xmlns:pic="http://schemas.openxmlformats.org/drawingml/2006/picture">
+                  <pic:nvPicPr>
+                    <pic:cNvPr id="0" name="Picture 4"/>
+                    <pic:cNvPicPr>
+                      <a:picLocks noChangeAspect="1" noChangeArrowheads="1"/>
+                    </pic:cNvPicPr>
+                  </pic:nvPicPr>
+                  <pic:blipFill>
+                    <a:blip r:embed="rId34" cstate="print"/>
+                    <a:srcRect/>
+                    <a:stretch>
+                      <a:fillRect/>
+                    </a:stretch>
+                  </pic:blipFill>
+                  <pic:spPr bwMode="auto">
+                    <a:xfrm>
+                      <a:off x="0" y="0"/>
+                      <a:ext cx="4288690" cy="4057650"/>
+                    </a:xfrm>
+                    <a:prstGeom prst="rect">
+                      <a:avLst/>
+                    </a:prstGeom>
+                    <a:noFill/>
+                    <a:ln w="9525">
+                      <a:noFill/>
+                      <a:miter lim="800000"/>
+                      <a:headEnd/>
+                      <a:tailEnd/>
+                    </a:ln>
+                  </pic:spPr>
+                </pic:pic>
+              </a:graphicData>
+            </a:graphic>
+          </wp:inline>
+        </w:drawing>
+      </w:r>
+    </w:p>
+    <w:p>
+      <w:pPr>
+        <w:spacing w:line="360" w:lineRule="auto"/>
+        <w:rPr>
+          <w:rFonts w:asciiTheme="majorBidi" w:hAnsiTheme="majorBidi" w:cstheme="majorBidi"/>
+          <w:sz w:val="24"/>
+          <w:szCs w:val="24"/>
+        </w:rPr>
+      </w:pPr>
+    </w:p>
+    <w:p>
+      <w:pPr>
+        <w:pStyle w:val="ListParagraph"/>
+        <w:numPr>
+          <w:ilvl w:val="0"/>
+          <w:numId w:val="17"/>
+        </w:numPr>
+        <w:spacing w:line="360" w:lineRule="auto"/>
+        <w:ind w:left="284" w:hanging="284"/>
+        <w:rPr>
+          <w:rFonts w:asciiTheme="majorBidi" w:hAnsiTheme="majorBidi" w:cstheme="majorBidi"/>
+          <w:sz w:val="24"/>
+          <w:szCs w:val="24"/>
+        </w:rPr>
+      </w:pPr>
+      <w:r>
+        <w:rPr>
+          <w:rFonts w:asciiTheme="majorBidi" w:hAnsiTheme="majorBidi" w:cstheme="majorBidi"/>
+          <w:sz w:val="24"/>
+          <w:szCs w:val="24"/>
+        </w:rPr>
+        <w:t>Jika kita lihat pada halaman test activities pada web katalon analytics, belum ada test activities apapun yang terekam karena memang belum ada pengujian yang dilakukan.</w:t>
+      </w:r>
+    </w:p>
+    <w:p>
+      <w:pPr>
+        <w:spacing w:line="360" w:lineRule="auto"/>
+        <w:jc w:val="center"/>
+        <w:rPr>
+          <w:rFonts w:asciiTheme="majorBidi" w:hAnsiTheme="majorBidi" w:cstheme="majorBidi"/>
+          <w:sz w:val="24"/>
+          <w:szCs w:val="24"/>
+        </w:rPr>
+      </w:pPr>
+      <w:r>
+        <w:rPr>
+          <w:rFonts w:asciiTheme="majorBidi" w:hAnsiTheme="majorBidi" w:cstheme="majorBidi"/>
+          <w:noProof/>
+          <w:sz w:val="24"/>
+          <w:szCs w:val="24"/>
+        </w:rPr>
+        <w:drawing>
+          <wp:inline distT="0" distB="0" distL="0" distR="0">
+            <wp:extent cx="5040630" cy="2099945"/>
+            <wp:effectExtent l="19050" t="0" r="7620" b="0"/>
+            <wp:docPr id="38" name="Picture 7"/>
+            <wp:cNvGraphicFramePr>
+              <a:graphicFrameLocks xmlns:a="http://schemas.openxmlformats.org/drawingml/2006/main" noChangeAspect="1"/>
+            </wp:cNvGraphicFramePr>
+            <a:graphic xmlns:a="http://schemas.openxmlformats.org/drawingml/2006/main">
+              <a:graphicData uri="http://schemas.openxmlformats.org/drawingml/2006/picture">
+                <pic:pic xmlns:pic="http://schemas.openxmlformats.org/drawingml/2006/picture">
+                  <pic:nvPicPr>
+                    <pic:cNvPr id="0" name="Picture 7"/>
+                    <pic:cNvPicPr>
+                      <a:picLocks noChangeAspect="1" noChangeArrowheads="1"/>
+                    </pic:cNvPicPr>
+                  </pic:nvPicPr>
+                  <pic:blipFill>
+                    <a:blip r:embed="rId35" cstate="print"/>
+                    <a:srcRect/>
+                    <a:stretch>
+                      <a:fillRect/>
+                    </a:stretch>
+                  </pic:blipFill>
+                  <pic:spPr bwMode="auto">
+                    <a:xfrm>
+                      <a:off x="0" y="0"/>
+                      <a:ext cx="5040630" cy="2099945"/>
+                    </a:xfrm>
+                    <a:prstGeom prst="rect">
+                      <a:avLst/>
+                    </a:prstGeom>
+                    <a:noFill/>
+                    <a:ln w="9525">
+                      <a:noFill/>
+                      <a:miter lim="800000"/>
+                      <a:headEnd/>
+                      <a:tailEnd/>
+                    </a:ln>
+                  </pic:spPr>
+                </pic:pic>
+              </a:graphicData>
+            </a:graphic>
+          </wp:inline>
+        </w:drawing>
+      </w:r>
+    </w:p>
+    <w:p>
+      <w:pPr>
+        <w:spacing w:line="360" w:lineRule="auto"/>
+        <w:jc w:val="center"/>
+        <w:rPr>
+          <w:rFonts w:asciiTheme="majorBidi" w:hAnsiTheme="majorBidi" w:cstheme="majorBidi"/>
+          <w:sz w:val="24"/>
+          <w:szCs w:val="24"/>
+        </w:rPr>
+      </w:pPr>
+    </w:p>
+    <w:p>
+      <w:pPr>
+        <w:pStyle w:val="ListParagraph"/>
+        <w:numPr>
+          <w:ilvl w:val="0"/>
+          <w:numId w:val="17"/>
+        </w:numPr>
+        <w:spacing w:line="360" w:lineRule="auto"/>
+        <w:ind w:left="284" w:hanging="284"/>
+        <w:rPr>
+          <w:rFonts w:asciiTheme="majorBidi" w:hAnsiTheme="majorBidi" w:cstheme="majorBidi"/>
+          <w:sz w:val="24"/>
+          <w:szCs w:val="24"/>
+        </w:rPr>
+      </w:pPr>
+      <w:r>
+        <w:rPr>
+          <w:rFonts w:asciiTheme="majorBidi" w:hAnsiTheme="majorBidi" w:cstheme="majorBidi"/>
+          <w:sz w:val="24"/>
+          <w:szCs w:val="24"/>
+        </w:rPr>
+        <w:lastRenderedPageBreak/>
+        <w:t>Selanjutnya kita akan menjalankan test suit sebagai bentuk percobaannya. Test suit ini merupakan test case yang sudah disedikan oleh katalon sebagi sampel pengujian. Untuk kasus ini saya memilih test case TR_RegressioonTest.</w:t>
+      </w:r>
+    </w:p>
+    <w:p>
+      <w:pPr>
+        <w:spacing w:line="360" w:lineRule="auto"/>
+        <w:jc w:val="center"/>
+        <w:rPr>
+          <w:rFonts w:asciiTheme="majorBidi" w:hAnsiTheme="majorBidi" w:cstheme="majorBidi"/>
+          <w:sz w:val="24"/>
+          <w:szCs w:val="24"/>
+        </w:rPr>
+      </w:pPr>
+      <w:r>
+        <w:rPr>
+          <w:noProof/>
+        </w:rPr>
+        <w:drawing>
+          <wp:inline distT="0" distB="0" distL="0" distR="0">
+            <wp:extent cx="2847975" cy="714375"/>
+            <wp:effectExtent l="19050" t="0" r="9525" b="0"/>
+            <wp:docPr id="40" name="Picture 10"/>
+            <wp:cNvGraphicFramePr>
+              <a:graphicFrameLocks xmlns:a="http://schemas.openxmlformats.org/drawingml/2006/main" noChangeAspect="1"/>
+            </wp:cNvGraphicFramePr>
+            <a:graphic xmlns:a="http://schemas.openxmlformats.org/drawingml/2006/main">
+              <a:graphicData uri="http://schemas.openxmlformats.org/drawingml/2006/picture">
+                <pic:pic xmlns:pic="http://schemas.openxmlformats.org/drawingml/2006/picture">
+                  <pic:nvPicPr>
+                    <pic:cNvPr id="0" name="Picture 10"/>
+                    <pic:cNvPicPr>
+                      <a:picLocks noChangeAspect="1" noChangeArrowheads="1"/>
+                    </pic:cNvPicPr>
+                  </pic:nvPicPr>
+                  <pic:blipFill>
+                    <a:blip r:embed="rId36" cstate="print"/>
+                    <a:srcRect/>
+                    <a:stretch>
+                      <a:fillRect/>
+                    </a:stretch>
+                  </pic:blipFill>
+                  <pic:spPr bwMode="auto">
+                    <a:xfrm>
+                      <a:off x="0" y="0"/>
+                      <a:ext cx="2847975" cy="714375"/>
+                    </a:xfrm>
+                    <a:prstGeom prst="rect">
+                      <a:avLst/>
+                    </a:prstGeom>
+                    <a:noFill/>
+                    <a:ln w="9525">
+                      <a:noFill/>
+                      <a:miter lim="800000"/>
+                      <a:headEnd/>
+                      <a:tailEnd/>
+                    </a:ln>
+                  </pic:spPr>
+                </pic:pic>
+              </a:graphicData>
+            </a:graphic>
+          </wp:inline>
+        </w:drawing>
+      </w:r>
+    </w:p>
+    <w:p>
+      <w:pPr>
+        <w:spacing w:line="360" w:lineRule="auto"/>
+        <w:jc w:val="center"/>
+        <w:rPr>
+          <w:rFonts w:asciiTheme="majorBidi" w:hAnsiTheme="majorBidi" w:cstheme="majorBidi"/>
+          <w:sz w:val="24"/>
+          <w:szCs w:val="24"/>
+        </w:rPr>
+      </w:pPr>
+    </w:p>
+    <w:p>
+      <w:pPr>
+        <w:spacing w:line="360" w:lineRule="auto"/>
+        <w:rPr>
+          <w:rFonts w:asciiTheme="majorBidi" w:hAnsiTheme="majorBidi" w:cstheme="majorBidi"/>
+          <w:sz w:val="24"/>
+          <w:szCs w:val="24"/>
+        </w:rPr>
+      </w:pPr>
+      <w:r>
+        <w:rPr>
+          <w:rFonts w:asciiTheme="majorBidi" w:hAnsiTheme="majorBidi" w:cstheme="majorBidi"/>
+          <w:sz w:val="24"/>
+          <w:szCs w:val="24"/>
+        </w:rPr>
+        <w:t>Seperti yang dapat dilihat pada gambar di bawah ini, pada test suit tersebut sudah ditambahkan beberapa test case.</w:t>
+      </w:r>
+    </w:p>
+    <w:p>
+      <w:pPr>
+        <w:spacing w:line="360" w:lineRule="auto"/>
+        <w:jc w:val="center"/>
+        <w:rPr>
+          <w:rFonts w:asciiTheme="majorBidi" w:hAnsiTheme="majorBidi" w:cstheme="majorBidi"/>
+          <w:sz w:val="24"/>
+          <w:szCs w:val="24"/>
+        </w:rPr>
+      </w:pPr>
+      <w:r>
+        <w:rPr>
+          <w:rFonts w:asciiTheme="majorBidi" w:hAnsiTheme="majorBidi" w:cstheme="majorBidi"/>
+          <w:noProof/>
+          <w:sz w:val="24"/>
+          <w:szCs w:val="24"/>
+        </w:rPr>
+        <w:drawing>
+          <wp:inline distT="0" distB="0" distL="0" distR="0">
+            <wp:extent cx="4219575" cy="1781175"/>
+            <wp:effectExtent l="19050" t="0" r="9525" b="0"/>
+            <wp:docPr id="43" name="Picture 13"/>
+            <wp:cNvGraphicFramePr>
+              <a:graphicFrameLocks xmlns:a="http://schemas.openxmlformats.org/drawingml/2006/main" noChangeAspect="1"/>
+            </wp:cNvGraphicFramePr>
+            <a:graphic xmlns:a="http://schemas.openxmlformats.org/drawingml/2006/main">
+              <a:graphicData uri="http://schemas.openxmlformats.org/drawingml/2006/picture">
+                <pic:pic xmlns:pic="http://schemas.openxmlformats.org/drawingml/2006/picture">
+                  <pic:nvPicPr>
+                    <pic:cNvPr id="0" name="Picture 13"/>
+                    <pic:cNvPicPr>
+                      <a:picLocks noChangeAspect="1" noChangeArrowheads="1"/>
+                    </pic:cNvPicPr>
+                  </pic:nvPicPr>
+                  <pic:blipFill>
+                    <a:blip r:embed="rId37" cstate="print"/>
+                    <a:srcRect/>
+                    <a:stretch>
+                      <a:fillRect/>
+                    </a:stretch>
+                  </pic:blipFill>
+                  <pic:spPr bwMode="auto">
+                    <a:xfrm>
+                      <a:off x="0" y="0"/>
+                      <a:ext cx="4219575" cy="1781175"/>
+                    </a:xfrm>
+                    <a:prstGeom prst="rect">
+                      <a:avLst/>
+                    </a:prstGeom>
+                    <a:noFill/>
+                    <a:ln w="9525">
+                      <a:noFill/>
+                      <a:miter lim="800000"/>
+                      <a:headEnd/>
+                      <a:tailEnd/>
+                    </a:ln>
+                  </pic:spPr>
+                </pic:pic>
+              </a:graphicData>
+            </a:graphic>
+          </wp:inline>
+        </w:drawing>
+      </w:r>
+    </w:p>
+    <w:p>
+      <w:pPr>
+        <w:spacing w:line="360" w:lineRule="auto"/>
+        <w:rPr>
+          <w:rFonts w:asciiTheme="majorBidi" w:hAnsiTheme="majorBidi" w:cstheme="majorBidi"/>
+          <w:sz w:val="24"/>
+          <w:szCs w:val="24"/>
+        </w:rPr>
+      </w:pPr>
+    </w:p>
+    <w:p>
+      <w:pPr>
+        <w:pStyle w:val="ListParagraph"/>
+        <w:numPr>
+          <w:ilvl w:val="0"/>
+          <w:numId w:val="17"/>
+        </w:numPr>
+        <w:spacing w:line="360" w:lineRule="auto"/>
+        <w:ind w:left="284" w:hanging="284"/>
+        <w:rPr>
+          <w:rFonts w:asciiTheme="majorBidi" w:hAnsiTheme="majorBidi" w:cstheme="majorBidi"/>
+          <w:sz w:val="24"/>
+          <w:szCs w:val="24"/>
+        </w:rPr>
+      </w:pPr>
+      <w:r>
+        <w:rPr>
+          <w:rFonts w:asciiTheme="majorBidi" w:hAnsiTheme="majorBidi" w:cstheme="majorBidi"/>
+          <w:sz w:val="24"/>
+          <w:szCs w:val="24"/>
+        </w:rPr>
+        <w:t>Jalankan test suit dengan bwowser pilihan anda, dan tunggu sampai proses eksekusi selesai. Berikut ini gambar tampilan test suit yang sedang dieksekusi.</w:t>
+      </w:r>
+    </w:p>
+    <w:p>
+      <w:pPr>
+        <w:spacing w:line="360" w:lineRule="auto"/>
+        <w:jc w:val="center"/>
+        <w:rPr>
+          <w:rFonts w:asciiTheme="majorBidi" w:hAnsiTheme="majorBidi" w:cstheme="majorBidi"/>
+          <w:sz w:val="24"/>
+          <w:szCs w:val="24"/>
+        </w:rPr>
+      </w:pPr>
+      <w:r>
+        <w:rPr>
+          <w:rFonts w:asciiTheme="majorBidi" w:hAnsiTheme="majorBidi" w:cstheme="majorBidi"/>
+          <w:noProof/>
+          <w:sz w:val="24"/>
+          <w:szCs w:val="24"/>
+        </w:rPr>
+        <w:drawing>
+          <wp:inline distT="0" distB="0" distL="0" distR="0">
+            <wp:extent cx="5040630" cy="2659380"/>
+            <wp:effectExtent l="19050" t="0" r="7620" b="0"/>
+            <wp:docPr id="45" name="Picture 16"/>
+            <wp:cNvGraphicFramePr>
+              <a:graphicFrameLocks xmlns:a="http://schemas.openxmlformats.org/drawingml/2006/main" noChangeAspect="1"/>
+            </wp:cNvGraphicFramePr>
+            <a:graphic xmlns:a="http://schemas.openxmlformats.org/drawingml/2006/main">
+              <a:graphicData uri="http://schemas.openxmlformats.org/drawingml/2006/picture">
+                <pic:pic xmlns:pic="http://schemas.openxmlformats.org/drawingml/2006/picture">
+                  <pic:nvPicPr>
+                    <pic:cNvPr id="0" name="Picture 16"/>
+                    <pic:cNvPicPr>
+                      <a:picLocks noChangeAspect="1" noChangeArrowheads="1"/>
+                    </pic:cNvPicPr>
+                  </pic:nvPicPr>
+                  <pic:blipFill>
+                    <a:blip r:embed="rId38" cstate="print"/>
+                    <a:srcRect/>
+                    <a:stretch>
+                      <a:fillRect/>
+                    </a:stretch>
+                  </pic:blipFill>
+                  <pic:spPr bwMode="auto">
+                    <a:xfrm>
+                      <a:off x="0" y="0"/>
+                      <a:ext cx="5040630" cy="2659380"/>
+                    </a:xfrm>
+                    <a:prstGeom prst="rect">
+                      <a:avLst/>
+                    </a:prstGeom>
+                    <a:noFill/>
+                    <a:ln w="9525">
+                      <a:noFill/>
+                      <a:miter lim="800000"/>
+                      <a:headEnd/>
+                      <a:tailEnd/>
+                    </a:ln>
+                  </pic:spPr>
+                </pic:pic>
+              </a:graphicData>
+            </a:graphic>
+          </wp:inline>
+        </w:drawing>
+      </w:r>
+    </w:p>
+    <w:p>
+      <w:pPr>
+        <w:spacing w:line="360" w:lineRule="auto"/>
+        <w:rPr>
+          <w:rFonts w:asciiTheme="majorBidi" w:hAnsiTheme="majorBidi" w:cstheme="majorBidi"/>
+          <w:sz w:val="24"/>
+          <w:szCs w:val="24"/>
+        </w:rPr>
+      </w:pPr>
+    </w:p>
+    <w:p>
+      <w:pPr>
+        <w:spacing w:line="360" w:lineRule="auto"/>
+        <w:jc w:val="center"/>
+        <w:rPr>
+          <w:rFonts w:asciiTheme="majorBidi" w:hAnsiTheme="majorBidi" w:cstheme="majorBidi"/>
+          <w:sz w:val="24"/>
+          <w:szCs w:val="24"/>
+        </w:rPr>
+      </w:pPr>
+      <w:r>
+        <w:rPr>
+          <w:rFonts w:asciiTheme="majorBidi" w:hAnsiTheme="majorBidi" w:cstheme="majorBidi"/>
+          <w:noProof/>
+          <w:sz w:val="24"/>
+          <w:szCs w:val="24"/>
+        </w:rPr>
+        <w:lastRenderedPageBreak/>
+        <w:drawing>
+          <wp:inline distT="0" distB="0" distL="0" distR="0">
+            <wp:extent cx="5040630" cy="2397134"/>
+            <wp:effectExtent l="19050" t="0" r="7620" b="0"/>
+            <wp:docPr id="46" name="Picture 19"/>
+            <wp:cNvGraphicFramePr>
+              <a:graphicFrameLocks xmlns:a="http://schemas.openxmlformats.org/drawingml/2006/main" noChangeAspect="1"/>
+            </wp:cNvGraphicFramePr>
+            <a:graphic xmlns:a="http://schemas.openxmlformats.org/drawingml/2006/main">
+              <a:graphicData uri="http://schemas.openxmlformats.org/drawingml/2006/picture">
+                <pic:pic xmlns:pic="http://schemas.openxmlformats.org/drawingml/2006/picture">
+                  <pic:nvPicPr>
+                    <pic:cNvPr id="0" name="Picture 19"/>
+                    <pic:cNvPicPr>
+                      <a:picLocks noChangeAspect="1" noChangeArrowheads="1"/>
+                    </pic:cNvPicPr>
+                  </pic:nvPicPr>
+                  <pic:blipFill>
+                    <a:blip r:embed="rId39" cstate="print"/>
+                    <a:srcRect/>
+                    <a:stretch>
+                      <a:fillRect/>
+                    </a:stretch>
+                  </pic:blipFill>
+                  <pic:spPr bwMode="auto">
+                    <a:xfrm>
+                      <a:off x="0" y="0"/>
+                      <a:ext cx="5040630" cy="2397134"/>
+                    </a:xfrm>
+                    <a:prstGeom prst="rect">
+                      <a:avLst/>
+                    </a:prstGeom>
+                    <a:noFill/>
+                    <a:ln w="9525">
+                      <a:noFill/>
+                      <a:miter lim="800000"/>
+                      <a:headEnd/>
+                      <a:tailEnd/>
+                    </a:ln>
+                  </pic:spPr>
+                </pic:pic>
+              </a:graphicData>
+            </a:graphic>
+          </wp:inline>
+        </w:drawing>
+      </w:r>
+    </w:p>
+    <w:p>
+      <w:pPr>
+        <w:spacing w:line="240" w:lineRule="auto"/>
+        <w:rPr>
+          <w:rFonts w:asciiTheme="majorBidi" w:hAnsiTheme="majorBidi" w:cstheme="majorBidi"/>
+          <w:sz w:val="24"/>
+          <w:szCs w:val="24"/>
+        </w:rPr>
+      </w:pPr>
+    </w:p>
+    <w:p>
+      <w:pPr>
+        <w:pStyle w:val="ListParagraph"/>
+        <w:numPr>
+          <w:ilvl w:val="0"/>
+          <w:numId w:val="17"/>
+        </w:numPr>
+        <w:spacing w:line="360" w:lineRule="auto"/>
+        <w:ind w:left="284" w:hanging="284"/>
+        <w:rPr>
+          <w:rFonts w:asciiTheme="majorBidi" w:hAnsiTheme="majorBidi" w:cstheme="majorBidi"/>
+          <w:sz w:val="24"/>
+          <w:szCs w:val="24"/>
+        </w:rPr>
+      </w:pPr>
+      <w:r>
+        <w:rPr>
+          <w:rFonts w:asciiTheme="majorBidi" w:hAnsiTheme="majorBidi" w:cstheme="majorBidi"/>
+          <w:sz w:val="24"/>
+          <w:szCs w:val="24"/>
+        </w:rPr>
+        <w:t>Setelah proses eksekusi selesai, kita bisa melihat hasil report pengujian pada web alytics katalon. Terlihat pada test activities sudah ada 1 proses pengujian yang sudah silakukan.</w:t>
+      </w:r>
+    </w:p>
+    <w:p>
+      <w:pPr>
+        <w:spacing w:line="360" w:lineRule="auto"/>
+        <w:jc w:val="center"/>
+        <w:rPr>
+          <w:rFonts w:asciiTheme="majorBidi" w:hAnsiTheme="majorBidi" w:cstheme="majorBidi"/>
+          <w:sz w:val="24"/>
+          <w:szCs w:val="24"/>
+        </w:rPr>
+      </w:pPr>
+      <w:r>
+        <w:rPr>
+          <w:rFonts w:asciiTheme="majorBidi" w:hAnsiTheme="majorBidi" w:cstheme="majorBidi"/>
+          <w:noProof/>
+          <w:sz w:val="24"/>
+          <w:szCs w:val="24"/>
+        </w:rPr>
+        <w:drawing>
+          <wp:inline distT="0" distB="0" distL="0" distR="0">
+            <wp:extent cx="5034763" cy="1724025"/>
+            <wp:effectExtent l="19050" t="0" r="0" b="0"/>
+            <wp:docPr id="47" name="Picture 22"/>
+            <wp:cNvGraphicFramePr>
+              <a:graphicFrameLocks xmlns:a="http://schemas.openxmlformats.org/drawingml/2006/main" noChangeAspect="1"/>
+            </wp:cNvGraphicFramePr>
+            <a:graphic xmlns:a="http://schemas.openxmlformats.org/drawingml/2006/main">
+              <a:graphicData uri="http://schemas.openxmlformats.org/drawingml/2006/picture">
+                <pic:pic xmlns:pic="http://schemas.openxmlformats.org/drawingml/2006/picture">
+                  <pic:nvPicPr>
+                    <pic:cNvPr id="0" name="Picture 22"/>
+                    <pic:cNvPicPr>
+                      <a:picLocks noChangeAspect="1" noChangeArrowheads="1"/>
+                    </pic:cNvPicPr>
+                  </pic:nvPicPr>
+                  <pic:blipFill>
+                    <a:blip r:embed="rId40" cstate="print"/>
+                    <a:srcRect/>
+                    <a:stretch>
+                      <a:fillRect/>
+                    </a:stretch>
+                  </pic:blipFill>
+                  <pic:spPr bwMode="auto">
+                    <a:xfrm>
+                      <a:off x="0" y="0"/>
+                      <a:ext cx="5040630" cy="1726034"/>
+                    </a:xfrm>
+                    <a:prstGeom prst="rect">
+                      <a:avLst/>
+                    </a:prstGeom>
+                    <a:noFill/>
+                    <a:ln w="9525">
+                      <a:noFill/>
+                      <a:miter lim="800000"/>
+                      <a:headEnd/>
+                      <a:tailEnd/>
+                    </a:ln>
+                  </pic:spPr>
+                </pic:pic>
+              </a:graphicData>
+            </a:graphic>
+          </wp:inline>
+        </w:drawing>
+      </w:r>
+    </w:p>
+    <w:p>
+      <w:pPr>
+        <w:spacing w:line="360" w:lineRule="auto"/>
+        <w:rPr>
+          <w:rFonts w:asciiTheme="majorBidi" w:hAnsiTheme="majorBidi" w:cstheme="majorBidi"/>
+          <w:sz w:val="24"/>
+          <w:szCs w:val="24"/>
+        </w:rPr>
+      </w:pPr>
+    </w:p>
+    <w:p>
+      <w:pPr>
+        <w:spacing w:line="360" w:lineRule="auto"/>
+        <w:rPr>
+          <w:rFonts w:asciiTheme="majorBidi" w:hAnsiTheme="majorBidi" w:cstheme="majorBidi"/>
+          <w:sz w:val="24"/>
+          <w:szCs w:val="24"/>
+        </w:rPr>
+      </w:pPr>
+      <w:r>
+        <w:rPr>
+          <w:rFonts w:asciiTheme="majorBidi" w:hAnsiTheme="majorBidi" w:cstheme="majorBidi"/>
+          <w:sz w:val="24"/>
+          <w:szCs w:val="24"/>
+        </w:rPr>
+        <w:t>Dapat dilihat seperti pada gambar di atas, hasil detail report menunjukkan 1 passed, dan 0 error untuk pengujian yang dilakukan.</w:t>
+      </w:r>
+    </w:p>
+    <w:p>
+      <w:pPr>
+        <w:spacing w:line="360" w:lineRule="auto"/>
+        <w:rPr>
+          <w:rFonts w:asciiTheme="majorBidi" w:hAnsiTheme="majorBidi" w:cstheme="majorBidi"/>
+          <w:sz w:val="24"/>
+          <w:szCs w:val="24"/>
+        </w:rPr>
+      </w:pPr>
+    </w:p>
+    <w:p>
+      <w:pPr>
+        <w:spacing w:line="360" w:lineRule="auto"/>
+        <w:rPr>
+          <w:rFonts w:asciiTheme="majorBidi" w:hAnsiTheme="majorBidi" w:cstheme="majorBidi"/>
+          <w:sz w:val="24"/>
+          <w:szCs w:val="24"/>
+        </w:rPr>
+      </w:pPr>
+    </w:p>
+    <w:p>
+      <w:pPr>
+        <w:spacing w:line="240" w:lineRule="auto"/>
+        <w:jc w:val="center"/>
+        <w:rPr>
+          <w:rFonts w:asciiTheme="majorBidi" w:hAnsiTheme="majorBidi" w:cstheme="majorBidi"/>
+          <w:sz w:val="24"/>
+          <w:szCs w:val="24"/>
+        </w:rPr>
+      </w:pPr>
+    </w:p>
     <w:sectPr>
-      <w:footerReference w:type="default" r:id="rId33"/>
+      <w:footerReference w:type="default" r:id="rId41"/>
       <w:pgSz w:w="11907" w:h="16840" w:code="9"/>
       <w:pgMar w:top="2268" w:right="1701" w:bottom="1701" w:left="2268" w:header="720" w:footer="720" w:gutter="0"/>
       <w:cols w:space="720"/>
@@ -3208,7 +4126,7 @@
           <w:rPr>
             <w:noProof/>
           </w:rPr>
-          <w:t>11</w:t>
+          <w:t>2</w:t>
         </w:r>
         <w:r>
           <w:rPr>
@@ -4116,6 +5034,95 @@
     </w:lvl>
   </w:abstractNum>
   <w:abstractNum w:abstractNumId="9">
+    <w:nsid w:val="45824821"/>
+    <w:multiLevelType w:val="hybridMultilevel"/>
+    <w:tmpl w:val="9F726D9E"/>
+    <w:lvl w:ilvl="0" w:tplc="0409000F">
+      <w:start w:val="1"/>
+      <w:numFmt w:val="decimal"/>
+      <w:lvlText w:val="%1."/>
+      <w:lvlJc w:val="left"/>
+      <w:pPr>
+        <w:ind w:left="720" w:hanging="360"/>
+      </w:pPr>
+      <w:rPr>
+        <w:rFonts w:hint="default"/>
+      </w:rPr>
+    </w:lvl>
+    <w:lvl w:ilvl="1" w:tplc="04090019" w:tentative="1">
+      <w:start w:val="1"/>
+      <w:numFmt w:val="lowerLetter"/>
+      <w:lvlText w:val="%2."/>
+      <w:lvlJc w:val="left"/>
+      <w:pPr>
+        <w:ind w:left="1440" w:hanging="360"/>
+      </w:pPr>
+    </w:lvl>
+    <w:lvl w:ilvl="2" w:tplc="0409001B" w:tentative="1">
+      <w:start w:val="1"/>
+      <w:numFmt w:val="lowerRoman"/>
+      <w:lvlText w:val="%3."/>
+      <w:lvlJc w:val="right"/>
+      <w:pPr>
+        <w:ind w:left="2160" w:hanging="180"/>
+      </w:pPr>
+    </w:lvl>
+    <w:lvl w:ilvl="3" w:tplc="0409000F" w:tentative="1">
+      <w:start w:val="1"/>
+      <w:numFmt w:val="decimal"/>
+      <w:lvlText w:val="%4."/>
+      <w:lvlJc w:val="left"/>
+      <w:pPr>
+        <w:ind w:left="2880" w:hanging="360"/>
+      </w:pPr>
+    </w:lvl>
+    <w:lvl w:ilvl="4" w:tplc="04090019" w:tentative="1">
+      <w:start w:val="1"/>
+      <w:numFmt w:val="lowerLetter"/>
+      <w:lvlText w:val="%5."/>
+      <w:lvlJc w:val="left"/>
+      <w:pPr>
+        <w:ind w:left="3600" w:hanging="360"/>
+      </w:pPr>
+    </w:lvl>
+    <w:lvl w:ilvl="5" w:tplc="0409001B" w:tentative="1">
+      <w:start w:val="1"/>
+      <w:numFmt w:val="lowerRoman"/>
+      <w:lvlText w:val="%6."/>
+      <w:lvlJc w:val="right"/>
+      <w:pPr>
+        <w:ind w:left="4320" w:hanging="180"/>
+      </w:pPr>
+    </w:lvl>
+    <w:lvl w:ilvl="6" w:tplc="0409000F" w:tentative="1">
+      <w:start w:val="1"/>
+      <w:numFmt w:val="decimal"/>
+      <w:lvlText w:val="%7."/>
+      <w:lvlJc w:val="left"/>
+      <w:pPr>
+        <w:ind w:left="5040" w:hanging="360"/>
+      </w:pPr>
+    </w:lvl>
+    <w:lvl w:ilvl="7" w:tplc="04090019" w:tentative="1">
+      <w:start w:val="1"/>
+      <w:numFmt w:val="lowerLetter"/>
+      <w:lvlText w:val="%8."/>
+      <w:lvlJc w:val="left"/>
+      <w:pPr>
+        <w:ind w:left="5760" w:hanging="360"/>
+      </w:pPr>
+    </w:lvl>
+    <w:lvl w:ilvl="8" w:tplc="0409001B" w:tentative="1">
+      <w:start w:val="1"/>
+      <w:numFmt w:val="lowerRoman"/>
+      <w:lvlText w:val="%9."/>
+      <w:lvlJc w:val="right"/>
+      <w:pPr>
+        <w:ind w:left="6480" w:hanging="180"/>
+      </w:pPr>
+    </w:lvl>
+  </w:abstractNum>
+  <w:abstractNum w:abstractNumId="10">
     <w:nsid w:val="4D090B16"/>
     <w:multiLevelType w:val="hybridMultilevel"/>
     <w:tmpl w:val="1CCAF15C"/>
@@ -4201,7 +5208,7 @@
       </w:pPr>
     </w:lvl>
   </w:abstractNum>
-  <w:abstractNum w:abstractNumId="10">
+  <w:abstractNum w:abstractNumId="11">
     <w:nsid w:val="4D8772B8"/>
     <w:multiLevelType w:val="hybridMultilevel"/>
     <w:tmpl w:val="B11AA234"/>
@@ -4287,7 +5294,7 @@
       </w:pPr>
     </w:lvl>
   </w:abstractNum>
-  <w:abstractNum w:abstractNumId="11">
+  <w:abstractNum w:abstractNumId="12">
     <w:nsid w:val="68BA0778"/>
     <w:multiLevelType w:val="hybridMultilevel"/>
     <w:tmpl w:val="9FD65B82"/>
@@ -4376,7 +5383,7 @@
       </w:pPr>
     </w:lvl>
   </w:abstractNum>
-  <w:abstractNum w:abstractNumId="12">
+  <w:abstractNum w:abstractNumId="13">
     <w:nsid w:val="6BD51C57"/>
     <w:multiLevelType w:val="hybridMultilevel"/>
     <w:tmpl w:val="43F47946"/>
@@ -4489,7 +5496,7 @@
       </w:rPr>
     </w:lvl>
   </w:abstractNum>
-  <w:abstractNum w:abstractNumId="13">
+  <w:abstractNum w:abstractNumId="14">
     <w:nsid w:val="6FFE2528"/>
     <w:multiLevelType w:val="multilevel"/>
     <w:tmpl w:val="62D64270"/>
@@ -4575,7 +5582,7 @@
       </w:pPr>
     </w:lvl>
   </w:abstractNum>
-  <w:abstractNum w:abstractNumId="14">
+  <w:abstractNum w:abstractNumId="15">
     <w:nsid w:val="73177CDA"/>
     <w:multiLevelType w:val="hybridMultilevel"/>
     <w:tmpl w:val="375ABF56"/>
@@ -4664,7 +5671,7 @@
       </w:pPr>
     </w:lvl>
   </w:abstractNum>
-  <w:abstractNum w:abstractNumId="15">
+  <w:abstractNum w:abstractNumId="16">
     <w:nsid w:val="74CE501E"/>
     <w:multiLevelType w:val="multilevel"/>
     <w:tmpl w:val="0D84F852"/>
@@ -4778,13 +5785,13 @@
     </w:lvl>
   </w:abstractNum>
   <w:num w:numId="1">
-    <w:abstractNumId w:val="13"/>
+    <w:abstractNumId w:val="14"/>
   </w:num>
   <w:num w:numId="2">
     <w:abstractNumId w:val="2"/>
   </w:num>
   <w:num w:numId="3">
-    <w:abstractNumId w:val="10"/>
+    <w:abstractNumId w:val="11"/>
   </w:num>
   <w:num w:numId="4">
     <w:abstractNumId w:val="4"/>
@@ -4793,7 +5800,7 @@
     <w:abstractNumId w:val="3"/>
   </w:num>
   <w:num w:numId="6">
-    <w:abstractNumId w:val="9"/>
+    <w:abstractNumId w:val="10"/>
   </w:num>
   <w:num w:numId="7">
     <w:abstractNumId w:val="1"/>
@@ -4805,10 +5812,10 @@
     <w:abstractNumId w:val="6"/>
   </w:num>
   <w:num w:numId="10">
-    <w:abstractNumId w:val="14"/>
+    <w:abstractNumId w:val="15"/>
   </w:num>
   <w:num w:numId="11">
-    <w:abstractNumId w:val="15"/>
+    <w:abstractNumId w:val="16"/>
   </w:num>
   <w:num w:numId="12">
     <w:abstractNumId w:val="5"/>
@@ -4817,13 +5824,16 @@
     <w:abstractNumId w:val="8"/>
   </w:num>
   <w:num w:numId="14">
-    <w:abstractNumId w:val="12"/>
+    <w:abstractNumId w:val="13"/>
   </w:num>
   <w:num w:numId="15">
-    <w:abstractNumId w:val="11"/>
+    <w:abstractNumId w:val="12"/>
   </w:num>
   <w:num w:numId="16">
     <w:abstractNumId w:val="7"/>
+  </w:num>
+  <w:num w:numId="17">
+    <w:abstractNumId w:val="9"/>
   </w:num>
   <w:numIdMacAtCleanup w:val="5"/>
 </w:numbering>
@@ -5754,7 +6764,7 @@
 </file>
 
 <file path=customXml/itemProps1.xml><?xml version="1.0" encoding="utf-8"?>
-<ds:datastoreItem xmlns:ds="http://schemas.openxmlformats.org/officeDocument/2006/customXml" ds:itemID="{DD235F9D-217D-444F-92B0-18C4BFF7AF18}">
+<ds:datastoreItem xmlns:ds="http://schemas.openxmlformats.org/officeDocument/2006/customXml" ds:itemID="{24B751AC-6B37-479D-ADB7-4B21DBC4CB12}">
   <ds:schemaRefs>
     <ds:schemaRef ds:uri="http://schemas.openxmlformats.org/officeDocument/2006/bibliography"/>
   </ds:schemaRefs>

</xml_diff>